<commit_message>
agent proxy now uses a single udp event receiver port instead of one per agent instance
</commit_message>
<xml_diff>
--- a/Docs/Notes on install and config.docx
+++ b/Docs/Notes on install and config.docx
@@ -43,7 +43,118 @@
       </w:r>
       <w:proofErr w:type="spellEnd"/>
       <w:r>
-        <w:t>) running in a Windows PC. An additional PC is required if two synchronized oculus rifts are used.</w:t>
+        <w:t xml:space="preserve">) running in a Windows PC. </w:t>
+      </w:r>
+      <w:r>
+        <w:t>A</w:t>
+      </w:r>
+      <w:r>
+        <w:t>dditional PC</w:t>
+      </w:r>
+      <w:r>
+        <w:t xml:space="preserve">s are </w:t>
+      </w:r>
+      <w:r>
+        <w:t xml:space="preserve">required </w:t>
+      </w:r>
+      <w:r>
+        <w:t>for</w:t>
+      </w:r>
+      <w:r>
+        <w:t xml:space="preserve"> two </w:t>
+      </w:r>
+      <w:r>
+        <w:t xml:space="preserve">or more </w:t>
+      </w:r>
+      <w:r>
+        <w:t xml:space="preserve">synchronized </w:t>
+      </w:r>
+      <w:proofErr w:type="spellStart"/>
+      <w:r>
+        <w:t>Vr</w:t>
+      </w:r>
+      <w:proofErr w:type="spellEnd"/>
+      <w:r>
+        <w:t xml:space="preserve"> experiences</w:t>
+      </w:r>
+      <w:r>
+        <w:t>.</w:t>
+      </w:r>
+    </w:p>
+    <w:p>
+      <w:pPr>
+        <w:spacing w:after="0"/>
+      </w:pPr>
+    </w:p>
+    <w:p>
+      <w:pPr>
+        <w:spacing w:after="0"/>
+      </w:pPr>
+      <w:r>
+        <w:t>The software requires python 3 (tested with Python 3.8 and 3.9)</w:t>
+      </w:r>
+    </w:p>
+    <w:p>
+      <w:pPr>
+        <w:spacing w:after="0"/>
+      </w:pPr>
+    </w:p>
+    <w:p>
+      <w:pPr>
+        <w:spacing w:after="0"/>
+      </w:pPr>
+      <w:r>
+        <w:t>Platform controller requires:</w:t>
+      </w:r>
+    </w:p>
+    <w:p>
+      <w:pPr>
+        <w:spacing w:after="0"/>
+      </w:pPr>
+      <w:r>
+        <w:tab/>
+        <w:t xml:space="preserve">PyQt5, </w:t>
+      </w:r>
+      <w:proofErr w:type="spellStart"/>
+      <w:r>
+        <w:t>numpy</w:t>
+      </w:r>
+      <w:proofErr w:type="spellEnd"/>
+      <w:r>
+        <w:t xml:space="preserve">, </w:t>
+      </w:r>
+      <w:r>
+        <w:t>matplotlib</w:t>
+      </w:r>
+    </w:p>
+    <w:p>
+      <w:pPr>
+        <w:spacing w:after="0"/>
+      </w:pPr>
+    </w:p>
+    <w:p>
+      <w:pPr>
+        <w:spacing w:after="0"/>
+      </w:pPr>
+      <w:proofErr w:type="spellStart"/>
+      <w:r>
+        <w:t>Space_coaster</w:t>
+      </w:r>
+      <w:proofErr w:type="spellEnd"/>
+      <w:r>
+        <w:t xml:space="preserve"> requires:</w:t>
+      </w:r>
+    </w:p>
+    <w:p>
+      <w:pPr>
+        <w:spacing w:after="0"/>
+        <w:ind w:firstLine="720"/>
+      </w:pPr>
+      <w:r>
+        <w:t>pywin32 (for import win32gui</w:t>
+      </w:r>
+      <w:r>
+        <w:t>)</w:t>
       </w:r>
     </w:p>
     <w:p>
@@ -89,7 +200,13 @@
       </w:r>
       <w:proofErr w:type="spellEnd"/>
       <w:r>
-        <w:t xml:space="preserve"> runtime software, Python (2 or 3) PyQt5 python GUI library</w:t>
+        <w:t xml:space="preserve"> runtime software, Python 3</w:t>
+      </w:r>
+      <w:r>
+        <w:t>,</w:t>
+      </w:r>
+      <w:r>
+        <w:t xml:space="preserve"> PyQt5 python GUI library</w:t>
       </w:r>
     </w:p>
     <w:p>
@@ -362,133 +479,119 @@
     <w:p>
       <w:pPr>
         <w:spacing w:after="0"/>
-      </w:pPr>
-      <w:r>
-        <w:t>python 2.7</w:t>
-      </w:r>
+        <w:ind w:firstLine="720"/>
+      </w:pPr>
+      <w:proofErr w:type="spellStart"/>
+      <w:r>
+        <w:t>sudo</w:t>
+      </w:r>
+      <w:proofErr w:type="spellEnd"/>
+      <w:r>
+        <w:t xml:space="preserve"> apt-get install python3-pyqt5  </w:t>
+      </w:r>
+    </w:p>
+    <w:p>
+      <w:pPr>
+        <w:spacing w:after="0"/>
+      </w:pPr>
+    </w:p>
+    <w:p>
+      <w:pPr>
+        <w:spacing w:after="0"/>
+      </w:pPr>
+    </w:p>
+    <w:p>
+      <w:pPr>
+        <w:spacing w:after="0"/>
+      </w:pPr>
+      <w:r>
+        <w:t xml:space="preserve">Add </w:t>
+      </w:r>
+      <w:r>
+        <w:t>static</w:t>
+      </w:r>
+      <w:r>
+        <w:t xml:space="preserve"> IP address by adding the following to the end </w:t>
+      </w:r>
+      <w:proofErr w:type="gramStart"/>
+      <w:r>
+        <w:t>of  /</w:t>
+      </w:r>
+      <w:proofErr w:type="spellStart"/>
+      <w:r>
+        <w:t>etc</w:t>
+      </w:r>
+      <w:proofErr w:type="spellEnd"/>
+      <w:r>
+        <w:t>/</w:t>
+      </w:r>
+      <w:proofErr w:type="spellStart"/>
+      <w:r>
+        <w:t>dhcpcd.conf</w:t>
+      </w:r>
+      <w:proofErr w:type="spellEnd"/>
+      <w:proofErr w:type="gramEnd"/>
+    </w:p>
+    <w:p>
+      <w:pPr>
+        <w:spacing w:after="0"/>
+      </w:pPr>
+      <w:r>
+        <w:t xml:space="preserve">(note the </w:t>
+      </w:r>
+      <w:r>
+        <w:t>static</w:t>
+      </w:r>
+      <w:r>
+        <w:t xml:space="preserve"> address is </w:t>
+      </w:r>
+      <w:r>
+        <w:t xml:space="preserve">not used </w:t>
+      </w:r>
+      <w:r>
+        <w:t xml:space="preserve">if there is </w:t>
+      </w:r>
+      <w:r>
+        <w:t>a</w:t>
+      </w:r>
+      <w:r>
+        <w:t xml:space="preserve"> DHCP server on 192.168.0.1)</w:t>
+      </w:r>
+    </w:p>
+    <w:p>
+      <w:pPr>
+        <w:spacing w:after="0"/>
+      </w:pPr>
     </w:p>
     <w:p>
       <w:pPr>
         <w:spacing w:after="0"/>
         <w:ind w:left="720"/>
-      </w:pPr>
-      <w:r>
-        <w:t>Pip install future</w:t>
+        <w:rPr>
+          <w:rFonts w:ascii="Consolas" w:hAnsi="Consolas"/>
+        </w:rPr>
+      </w:pPr>
+      <w:r>
+        <w:rPr>
+          <w:rFonts w:ascii="Consolas" w:hAnsi="Consolas"/>
+        </w:rPr>
+        <w:t># define static profile</w:t>
       </w:r>
     </w:p>
     <w:p>
       <w:pPr>
         <w:spacing w:after="0"/>
         <w:ind w:left="720"/>
-      </w:pPr>
-      <w:proofErr w:type="spellStart"/>
-      <w:r>
-        <w:t>sudo</w:t>
-      </w:r>
-      <w:proofErr w:type="spellEnd"/>
-      <w:r>
-        <w:t xml:space="preserve"> apt-get install python-pyqt5</w:t>
-      </w:r>
-    </w:p>
-    <w:p>
-      <w:pPr>
-        <w:spacing w:after="0"/>
-      </w:pPr>
-    </w:p>
-    <w:p>
-      <w:pPr>
-        <w:spacing w:after="0"/>
-      </w:pPr>
-      <w:r>
-        <w:t>python 3</w:t>
-      </w:r>
-    </w:p>
-    <w:p>
-      <w:pPr>
-        <w:spacing w:after="0"/>
-        <w:ind w:firstLine="720"/>
-      </w:pPr>
-      <w:proofErr w:type="spellStart"/>
-      <w:r>
-        <w:t>sudo</w:t>
-      </w:r>
-      <w:proofErr w:type="spellEnd"/>
-      <w:r>
-        <w:t xml:space="preserve"> apt-get install python3-pyqt5  </w:t>
-      </w:r>
-    </w:p>
-    <w:p>
-      <w:pPr>
-        <w:spacing w:after="0"/>
-      </w:pPr>
-    </w:p>
-    <w:p>
-      <w:pPr>
-        <w:spacing w:after="0"/>
-      </w:pPr>
-    </w:p>
-    <w:p>
-      <w:pPr>
-        <w:spacing w:after="0"/>
-      </w:pPr>
-      <w:r>
-        <w:t xml:space="preserve">Add </w:t>
-      </w:r>
-      <w:r>
-        <w:t>static</w:t>
-      </w:r>
-      <w:r>
-        <w:t xml:space="preserve"> IP address by adding the following to the end </w:t>
-      </w:r>
-      <w:proofErr w:type="gramStart"/>
-      <w:r>
-        <w:t>of  /</w:t>
-      </w:r>
-      <w:proofErr w:type="spellStart"/>
-      <w:r>
-        <w:t>etc</w:t>
-      </w:r>
-      <w:proofErr w:type="spellEnd"/>
-      <w:r>
-        <w:t>/</w:t>
-      </w:r>
-      <w:proofErr w:type="spellStart"/>
-      <w:r>
-        <w:t>dhcpcd.conf</w:t>
-      </w:r>
-      <w:proofErr w:type="spellEnd"/>
-      <w:proofErr w:type="gramEnd"/>
-    </w:p>
-    <w:p>
-      <w:pPr>
-        <w:spacing w:after="0"/>
-      </w:pPr>
-      <w:r>
-        <w:t xml:space="preserve">(note the </w:t>
-      </w:r>
-      <w:r>
-        <w:t>static</w:t>
-      </w:r>
-      <w:r>
-        <w:t xml:space="preserve"> address is </w:t>
-      </w:r>
-      <w:r>
-        <w:t xml:space="preserve">not used </w:t>
-      </w:r>
-      <w:r>
-        <w:t xml:space="preserve">if there is </w:t>
-      </w:r>
-      <w:r>
-        <w:t>a</w:t>
-      </w:r>
-      <w:r>
-        <w:t xml:space="preserve"> DHCP server on 192.168.0.1)</w:t>
-      </w:r>
-    </w:p>
-    <w:p>
-      <w:pPr>
-        <w:spacing w:after="0"/>
-      </w:pPr>
+        <w:rPr>
+          <w:rFonts w:ascii="Consolas" w:hAnsi="Consolas"/>
+        </w:rPr>
+      </w:pPr>
+      <w:r>
+        <w:rPr>
+          <w:rFonts w:ascii="Consolas" w:hAnsi="Consolas"/>
+        </w:rPr>
+        <w:t>profile static_eth0</w:t>
+      </w:r>
     </w:p>
     <w:p>
       <w:pPr>
@@ -502,37 +605,6 @@
         <w:rPr>
           <w:rFonts w:ascii="Consolas" w:hAnsi="Consolas"/>
         </w:rPr>
-        <w:t># define static profile</w:t>
-      </w:r>
-    </w:p>
-    <w:p>
-      <w:pPr>
-        <w:spacing w:after="0"/>
-        <w:ind w:left="720"/>
-        <w:rPr>
-          <w:rFonts w:ascii="Consolas" w:hAnsi="Consolas"/>
-        </w:rPr>
-      </w:pPr>
-      <w:r>
-        <w:rPr>
-          <w:rFonts w:ascii="Consolas" w:hAnsi="Consolas"/>
-        </w:rPr>
-        <w:t>profile static_eth0</w:t>
-      </w:r>
-    </w:p>
-    <w:p>
-      <w:pPr>
-        <w:spacing w:after="0"/>
-        <w:ind w:left="720"/>
-        <w:rPr>
-          <w:rFonts w:ascii="Consolas" w:hAnsi="Consolas"/>
-        </w:rPr>
-      </w:pPr>
-      <w:r>
-        <w:rPr>
-          <w:rFonts w:ascii="Consolas" w:hAnsi="Consolas"/>
-        </w:rPr>
-        <w:lastRenderedPageBreak/>
         <w:t xml:space="preserve">static </w:t>
       </w:r>
       <w:proofErr w:type="spellStart"/>
@@ -1376,6 +1448,7 @@
         <w:spacing w:after="0"/>
       </w:pPr>
       <w:r>
+        <w:lastRenderedPageBreak/>
         <w:t xml:space="preserve">The preferred configuration </w:t>
       </w:r>
       <w:r>
@@ -1796,6 +1869,7 @@
         <w:ind w:firstLine="720"/>
       </w:pPr>
       <w:r>
+        <w:lastRenderedPageBreak/>
         <w:t>If nothing selected after 5 seconds, preselected defaults in a text file on the Pi will be selected</w:t>
       </w:r>
     </w:p>

</xml_diff>

<commit_message>
Fixed code for getting ip address to work in windows and linux
</commit_message>
<xml_diff>
--- a/Docs/Notes on install and config.docx
+++ b/Docs/Notes on install and config.docx
@@ -252,19 +252,11 @@
           <w:rFonts w:ascii="Consolas" w:hAnsi="Consolas"/>
         </w:rPr>
       </w:pPr>
-      <w:proofErr w:type="gramStart"/>
-      <w:r>
-        <w:rPr>
-          <w:rFonts w:ascii="Consolas" w:hAnsi="Consolas"/>
-        </w:rPr>
-        <w:t>#!/</w:t>
-      </w:r>
-      <w:proofErr w:type="gramEnd"/>
-      <w:r>
-        <w:rPr>
-          <w:rFonts w:ascii="Consolas" w:hAnsi="Consolas"/>
-        </w:rPr>
-        <w:t>bin/bash</w:t>
+      <w:r>
+        <w:rPr>
+          <w:rFonts w:ascii="Consolas" w:hAnsi="Consolas"/>
+        </w:rPr>
+        <w:t>#!/bin/bash</w:t>
       </w:r>
     </w:p>
     <w:p>
@@ -329,829 +321,198 @@
       </w:r>
       <w:proofErr w:type="spellEnd"/>
       <w:r>
-        <w:t xml:space="preserve"> +x or using </w:t>
-      </w:r>
-      <w:proofErr w:type="gramStart"/>
-      <w:r>
-        <w:t>the  GUI</w:t>
-      </w:r>
-      <w:proofErr w:type="gramEnd"/>
-      <w:r>
-        <w:t xml:space="preserve"> file properties</w:t>
-      </w:r>
-    </w:p>
-    <w:p>
-      <w:pPr>
-        <w:spacing w:after="0"/>
-      </w:pPr>
-    </w:p>
-    <w:p>
-      <w:pPr>
-        <w:spacing w:after="0"/>
-      </w:pPr>
-      <w:r>
-        <w:t xml:space="preserve">add following line to the end </w:t>
-      </w:r>
-      <w:proofErr w:type="gramStart"/>
-      <w:r>
-        <w:t>of:</w:t>
-      </w:r>
-      <w:proofErr w:type="gramEnd"/>
+        <w:t xml:space="preserve"> +x or using the  GUI file properties</w:t>
+      </w:r>
+    </w:p>
+    <w:p>
+      <w:pPr>
+        <w:spacing w:after="0"/>
+      </w:pPr>
+    </w:p>
+    <w:p>
+      <w:pPr>
+        <w:spacing w:after="0"/>
+      </w:pPr>
+      <w:r>
+        <w:t xml:space="preserve">add following line to the end of: </w:t>
+      </w:r>
+      <w:proofErr w:type="spellStart"/>
+      <w:r>
+        <w:t>pi.config</w:t>
+      </w:r>
+      <w:proofErr w:type="spellEnd"/>
+      <w:r>
+        <w:t>/</w:t>
+      </w:r>
+      <w:proofErr w:type="spellStart"/>
+      <w:r>
+        <w:t>lxsession</w:t>
+      </w:r>
+      <w:proofErr w:type="spellEnd"/>
+      <w:r>
+        <w:t>/LXDE-pi/</w:t>
+      </w:r>
+      <w:proofErr w:type="spellStart"/>
+      <w:r>
+        <w:t>autostart</w:t>
+      </w:r>
+      <w:proofErr w:type="spellEnd"/>
+      <w:r>
+        <w:t>:</w:t>
+      </w:r>
+    </w:p>
+    <w:p>
+      <w:pPr>
+        <w:spacing w:after="0"/>
+        <w:ind w:left="720"/>
+        <w:rPr>
+          <w:rFonts w:ascii="Consolas" w:hAnsi="Consolas"/>
+        </w:rPr>
+      </w:pPr>
+      <w:r>
+        <w:rPr>
+          <w:rFonts w:ascii="Consolas" w:hAnsi="Consolas"/>
+        </w:rPr>
+        <w:t>@/home/pi/Desktop/start_runtime.sh</w:t>
+      </w:r>
+    </w:p>
+    <w:p>
+      <w:pPr>
+        <w:spacing w:after="0"/>
+      </w:pPr>
+    </w:p>
+    <w:p>
+      <w:pPr>
+        <w:spacing w:after="0"/>
+      </w:pPr>
+      <w:r>
+        <w:t>Copy the runtime files from here (TK) to /home/pi/runtime</w:t>
+      </w:r>
+    </w:p>
+    <w:p>
+      <w:pPr>
+        <w:spacing w:after="0"/>
+      </w:pPr>
+    </w:p>
+    <w:p>
+      <w:pPr>
+        <w:spacing w:after="0"/>
+      </w:pPr>
+      <w:r>
+        <w:t>Update  apt-get</w:t>
+      </w:r>
+    </w:p>
+    <w:p>
+      <w:pPr>
+        <w:spacing w:after="0"/>
+      </w:pPr>
+      <w:r>
+        <w:t xml:space="preserve">$ </w:t>
+      </w:r>
+      <w:proofErr w:type="spellStart"/>
+      <w:r>
+        <w:t>sudo</w:t>
+      </w:r>
+      <w:proofErr w:type="spellEnd"/>
+      <w:r>
+        <w:t xml:space="preserve"> apt-get update</w:t>
+      </w:r>
+    </w:p>
+    <w:p>
+      <w:pPr>
+        <w:spacing w:after="0"/>
+      </w:pPr>
+      <w:r>
+        <w:t xml:space="preserve">$ </w:t>
+      </w:r>
+      <w:proofErr w:type="spellStart"/>
+      <w:r>
+        <w:t>sudo</w:t>
+      </w:r>
+      <w:proofErr w:type="spellEnd"/>
+      <w:r>
+        <w:t xml:space="preserve"> apt-get upgrade</w:t>
+      </w:r>
+    </w:p>
+    <w:p>
+      <w:pPr>
+        <w:spacing w:after="0"/>
+      </w:pPr>
+    </w:p>
+    <w:p>
+      <w:pPr>
+        <w:spacing w:after="0"/>
+      </w:pPr>
+      <w:r>
+        <w:t>Install the following python packages:</w:t>
+      </w:r>
+    </w:p>
+    <w:p>
+      <w:pPr>
+        <w:spacing w:after="0"/>
+        <w:ind w:firstLine="720"/>
+      </w:pPr>
+      <w:proofErr w:type="spellStart"/>
+      <w:r>
+        <w:t>sudo</w:t>
+      </w:r>
+      <w:proofErr w:type="spellEnd"/>
+      <w:r>
+        <w:t xml:space="preserve"> apt-get install python3-pyqt5  </w:t>
+      </w:r>
+    </w:p>
+    <w:p>
+      <w:pPr>
+        <w:spacing w:after="0"/>
+      </w:pPr>
+    </w:p>
+    <w:p>
+      <w:pPr>
+        <w:spacing w:after="0"/>
+      </w:pPr>
+    </w:p>
+    <w:p>
+      <w:pPr>
+        <w:spacing w:after="0"/>
+      </w:pPr>
+    </w:p>
+    <w:p>
+      <w:pPr>
+        <w:spacing w:after="0"/>
+      </w:pPr>
+    </w:p>
+    <w:p>
+      <w:pPr>
+        <w:spacing w:after="0"/>
+      </w:pPr>
+      <w:r>
+        <w:lastRenderedPageBreak/>
+        <w:t xml:space="preserve">if using </w:t>
+      </w:r>
+      <w:proofErr w:type="spellStart"/>
+      <w:r>
+        <w:t>ufw</w:t>
+      </w:r>
+      <w:proofErr w:type="spellEnd"/>
+      <w:r>
+        <w:t xml:space="preserve"> firewall do </w:t>
+      </w:r>
+      <w:proofErr w:type="spellStart"/>
+      <w:r>
+        <w:t>sudo</w:t>
+      </w:r>
+      <w:proofErr w:type="spellEnd"/>
       <w:r>
         <w:t xml:space="preserve"> </w:t>
       </w:r>
       <w:proofErr w:type="spellStart"/>
       <w:r>
-        <w:t>pi.config</w:t>
-      </w:r>
-      <w:proofErr w:type="spellEnd"/>
-      <w:r>
-        <w:t>/</w:t>
-      </w:r>
-      <w:proofErr w:type="spellStart"/>
-      <w:r>
-        <w:t>lxsession</w:t>
-      </w:r>
-      <w:proofErr w:type="spellEnd"/>
-      <w:r>
-        <w:t>/LXDE-pi/</w:t>
-      </w:r>
-      <w:proofErr w:type="spellStart"/>
-      <w:r>
-        <w:t>autostart</w:t>
-      </w:r>
-      <w:proofErr w:type="spellEnd"/>
-      <w:r>
-        <w:t>:</w:t>
-      </w:r>
-    </w:p>
-    <w:p>
-      <w:pPr>
-        <w:spacing w:after="0"/>
-        <w:ind w:left="720"/>
-        <w:rPr>
-          <w:rFonts w:ascii="Consolas" w:hAnsi="Consolas"/>
-        </w:rPr>
-      </w:pPr>
-      <w:r>
-        <w:rPr>
-          <w:rFonts w:ascii="Consolas" w:hAnsi="Consolas"/>
-        </w:rPr>
-        <w:t>@/home/pi/Desktop/start_runtime.sh</w:t>
-      </w:r>
-    </w:p>
-    <w:p>
-      <w:pPr>
-        <w:spacing w:after="0"/>
-      </w:pPr>
-    </w:p>
-    <w:p>
-      <w:pPr>
-        <w:spacing w:after="0"/>
-      </w:pPr>
-      <w:r>
-        <w:t>Copy the runtime files from here (TK) to /home/pi/runtime</w:t>
-      </w:r>
-    </w:p>
-    <w:p>
-      <w:pPr>
-        <w:spacing w:after="0"/>
-      </w:pPr>
-    </w:p>
-    <w:p>
-      <w:pPr>
-        <w:spacing w:after="0"/>
-      </w:pPr>
-      <w:proofErr w:type="gramStart"/>
-      <w:r>
-        <w:t>Update  apt</w:t>
-      </w:r>
-      <w:proofErr w:type="gramEnd"/>
-      <w:r>
-        <w:t>-get</w:t>
-      </w:r>
-    </w:p>
-    <w:p>
-      <w:pPr>
-        <w:spacing w:after="0"/>
-      </w:pPr>
-      <w:r>
-        <w:t xml:space="preserve">$ </w:t>
-      </w:r>
-      <w:proofErr w:type="spellStart"/>
-      <w:r>
-        <w:t>sudo</w:t>
-      </w:r>
-      <w:proofErr w:type="spellEnd"/>
-      <w:r>
-        <w:t xml:space="preserve"> apt-get update</w:t>
-      </w:r>
-    </w:p>
-    <w:p>
-      <w:pPr>
-        <w:spacing w:after="0"/>
-      </w:pPr>
-      <w:r>
-        <w:t xml:space="preserve">$ </w:t>
-      </w:r>
-      <w:proofErr w:type="spellStart"/>
-      <w:r>
-        <w:t>sudo</w:t>
-      </w:r>
-      <w:proofErr w:type="spellEnd"/>
-      <w:r>
-        <w:t xml:space="preserve"> apt-get upgrade</w:t>
-      </w:r>
-    </w:p>
-    <w:p>
-      <w:pPr>
-        <w:spacing w:after="0"/>
-      </w:pPr>
-    </w:p>
-    <w:p>
-      <w:pPr>
-        <w:spacing w:after="0"/>
-      </w:pPr>
-      <w:r>
-        <w:t>Install the following python packages:</w:t>
-      </w:r>
-    </w:p>
-    <w:p>
-      <w:pPr>
-        <w:spacing w:after="0"/>
-        <w:ind w:firstLine="720"/>
-      </w:pPr>
-      <w:proofErr w:type="spellStart"/>
-      <w:r>
-        <w:t>sudo</w:t>
-      </w:r>
-      <w:proofErr w:type="spellEnd"/>
-      <w:r>
-        <w:t xml:space="preserve"> apt-get install python3-pyqt5  </w:t>
-      </w:r>
-    </w:p>
-    <w:p>
-      <w:pPr>
-        <w:spacing w:after="0"/>
-      </w:pPr>
-    </w:p>
-    <w:p>
-      <w:pPr>
-        <w:spacing w:after="0"/>
-      </w:pPr>
-    </w:p>
-    <w:p>
-      <w:pPr>
-        <w:spacing w:after="0"/>
-      </w:pPr>
-      <w:r>
-        <w:t xml:space="preserve">Add </w:t>
-      </w:r>
-      <w:r>
-        <w:t>static</w:t>
-      </w:r>
-      <w:r>
-        <w:t xml:space="preserve"> IP address by adding the following to the end </w:t>
-      </w:r>
-      <w:proofErr w:type="gramStart"/>
-      <w:r>
-        <w:t>of  /</w:t>
-      </w:r>
-      <w:proofErr w:type="spellStart"/>
-      <w:r>
-        <w:t>etc</w:t>
-      </w:r>
-      <w:proofErr w:type="spellEnd"/>
-      <w:r>
-        <w:t>/</w:t>
-      </w:r>
-      <w:proofErr w:type="spellStart"/>
-      <w:r>
-        <w:t>dhcpcd.conf</w:t>
-      </w:r>
-      <w:proofErr w:type="spellEnd"/>
-      <w:proofErr w:type="gramEnd"/>
-    </w:p>
-    <w:p>
-      <w:pPr>
-        <w:spacing w:after="0"/>
-      </w:pPr>
-      <w:r>
-        <w:t xml:space="preserve">(note the </w:t>
-      </w:r>
-      <w:r>
-        <w:t>static</w:t>
-      </w:r>
-      <w:r>
-        <w:t xml:space="preserve"> address is </w:t>
-      </w:r>
-      <w:r>
-        <w:t xml:space="preserve">not used </w:t>
-      </w:r>
-      <w:r>
-        <w:t xml:space="preserve">if there is </w:t>
-      </w:r>
-      <w:r>
-        <w:t>a</w:t>
-      </w:r>
-      <w:r>
-        <w:t xml:space="preserve"> DHCP server on 192.168.0.1)</w:t>
-      </w:r>
-    </w:p>
-    <w:p>
-      <w:pPr>
-        <w:spacing w:after="0"/>
-      </w:pPr>
-    </w:p>
-    <w:p>
-      <w:pPr>
-        <w:spacing w:after="0"/>
-        <w:ind w:left="720"/>
-        <w:rPr>
-          <w:rFonts w:ascii="Consolas" w:hAnsi="Consolas"/>
-        </w:rPr>
-      </w:pPr>
-      <w:r>
-        <w:rPr>
-          <w:rFonts w:ascii="Consolas" w:hAnsi="Consolas"/>
-        </w:rPr>
-        <w:t># define static profile</w:t>
-      </w:r>
-    </w:p>
-    <w:p>
-      <w:pPr>
-        <w:spacing w:after="0"/>
-        <w:ind w:left="720"/>
-        <w:rPr>
-          <w:rFonts w:ascii="Consolas" w:hAnsi="Consolas"/>
-        </w:rPr>
-      </w:pPr>
-      <w:r>
-        <w:rPr>
-          <w:rFonts w:ascii="Consolas" w:hAnsi="Consolas"/>
-        </w:rPr>
-        <w:t>profile static_eth0</w:t>
-      </w:r>
-    </w:p>
-    <w:p>
-      <w:pPr>
-        <w:spacing w:after="0"/>
-        <w:ind w:left="720"/>
-        <w:rPr>
-          <w:rFonts w:ascii="Consolas" w:hAnsi="Consolas"/>
-        </w:rPr>
-      </w:pPr>
-      <w:r>
-        <w:rPr>
-          <w:rFonts w:ascii="Consolas" w:hAnsi="Consolas"/>
-        </w:rPr>
-        <w:t xml:space="preserve">static </w:t>
-      </w:r>
-      <w:proofErr w:type="spellStart"/>
-      <w:r>
-        <w:rPr>
-          <w:rFonts w:ascii="Consolas" w:hAnsi="Consolas"/>
-        </w:rPr>
-        <w:t>ip_address</w:t>
-      </w:r>
-      <w:proofErr w:type="spellEnd"/>
-      <w:r>
-        <w:rPr>
-          <w:rFonts w:ascii="Consolas" w:hAnsi="Consolas"/>
-        </w:rPr>
-        <w:t>=192.168.0.2</w:t>
-      </w:r>
-    </w:p>
-    <w:p>
-      <w:pPr>
-        <w:spacing w:after="0"/>
-        <w:ind w:left="720"/>
-        <w:rPr>
-          <w:rFonts w:ascii="Consolas" w:hAnsi="Consolas"/>
-        </w:rPr>
-      </w:pPr>
-      <w:r>
-        <w:rPr>
-          <w:rFonts w:ascii="Consolas" w:hAnsi="Consolas"/>
-        </w:rPr>
-        <w:t>static routers=192.168.0.1</w:t>
-      </w:r>
-    </w:p>
-    <w:p>
-      <w:pPr>
-        <w:spacing w:after="0"/>
-        <w:ind w:left="720"/>
-        <w:rPr>
-          <w:rFonts w:ascii="Consolas" w:hAnsi="Consolas"/>
-        </w:rPr>
-      </w:pPr>
-      <w:r>
-        <w:rPr>
-          <w:rFonts w:ascii="Consolas" w:hAnsi="Consolas"/>
-        </w:rPr>
-        <w:t xml:space="preserve">static </w:t>
-      </w:r>
-      <w:proofErr w:type="spellStart"/>
-      <w:r>
-        <w:rPr>
-          <w:rFonts w:ascii="Consolas" w:hAnsi="Consolas"/>
-        </w:rPr>
-        <w:t>domain_name_servers</w:t>
-      </w:r>
-      <w:proofErr w:type="spellEnd"/>
-      <w:r>
-        <w:rPr>
-          <w:rFonts w:ascii="Consolas" w:hAnsi="Consolas"/>
-        </w:rPr>
-        <w:t>=192.168.0.1</w:t>
-      </w:r>
-    </w:p>
-    <w:p>
-      <w:pPr>
-        <w:spacing w:after="0"/>
-        <w:ind w:left="720"/>
-        <w:rPr>
-          <w:rFonts w:ascii="Consolas" w:hAnsi="Consolas"/>
-        </w:rPr>
-      </w:pPr>
-      <w:r>
-        <w:rPr>
-          <w:rFonts w:ascii="Consolas" w:hAnsi="Consolas"/>
-        </w:rPr>
-        <w:t># fallback to static profile on eth0</w:t>
-      </w:r>
-    </w:p>
-    <w:p>
-      <w:pPr>
-        <w:spacing w:after="0"/>
-        <w:ind w:left="720"/>
-        <w:rPr>
-          <w:rFonts w:ascii="Consolas" w:hAnsi="Consolas"/>
-        </w:rPr>
-      </w:pPr>
-      <w:r>
-        <w:rPr>
-          <w:rFonts w:ascii="Consolas" w:hAnsi="Consolas"/>
-        </w:rPr>
-        <w:t>interface eth0</w:t>
-      </w:r>
-    </w:p>
-    <w:p>
-      <w:pPr>
-        <w:spacing w:after="0"/>
-        <w:ind w:left="720"/>
-        <w:rPr>
-          <w:rFonts w:ascii="Consolas" w:hAnsi="Consolas"/>
-        </w:rPr>
-      </w:pPr>
-      <w:r>
-        <w:rPr>
-          <w:rFonts w:ascii="Consolas" w:hAnsi="Consolas"/>
-        </w:rPr>
-        <w:t>fallback static_eth0</w:t>
-      </w:r>
-    </w:p>
-    <w:p>
-      <w:pPr>
-        <w:spacing w:after="0"/>
-        <w:ind w:left="720"/>
-        <w:rPr>
-          <w:rFonts w:ascii="Consolas" w:hAnsi="Consolas"/>
-        </w:rPr>
-      </w:pPr>
-    </w:p>
-    <w:p>
-      <w:pPr>
-        <w:spacing w:after="0"/>
-        <w:ind w:left="720"/>
-        <w:rPr>
-          <w:rFonts w:ascii="Consolas" w:hAnsi="Consolas"/>
-        </w:rPr>
-      </w:pPr>
-      <w:r>
-        <w:rPr>
-          <w:rFonts w:ascii="Consolas" w:hAnsi="Consolas"/>
-        </w:rPr>
-        <w:t xml:space="preserve">TODO enable </w:t>
-      </w:r>
-      <w:proofErr w:type="spellStart"/>
-      <w:r>
-        <w:rPr>
-          <w:rFonts w:ascii="Consolas" w:hAnsi="Consolas"/>
-        </w:rPr>
-        <w:t>wifi</w:t>
-      </w:r>
-      <w:proofErr w:type="spellEnd"/>
-      <w:r>
-        <w:rPr>
-          <w:rFonts w:ascii="Consolas" w:hAnsi="Consolas"/>
-        </w:rPr>
-        <w:t xml:space="preserve"> to motion platform </w:t>
-      </w:r>
-      <w:proofErr w:type="spellStart"/>
-      <w:r>
-        <w:rPr>
-          <w:rFonts w:ascii="Consolas" w:hAnsi="Consolas"/>
-        </w:rPr>
-        <w:t>ssid</w:t>
-      </w:r>
-      <w:proofErr w:type="spellEnd"/>
-      <w:r>
-        <w:rPr>
-          <w:rFonts w:ascii="Consolas" w:hAnsi="Consolas"/>
-        </w:rPr>
-        <w:t xml:space="preserve"> ?</w:t>
-      </w:r>
-    </w:p>
-    <w:p>
-      <w:pPr>
-        <w:spacing w:after="0"/>
-        <w:rPr>
-          <w:rFonts w:cstheme="minorHAnsi"/>
-        </w:rPr>
-      </w:pPr>
-    </w:p>
-    <w:p>
-      <w:pPr>
-        <w:spacing w:after="0"/>
-        <w:rPr>
-          <w:rFonts w:ascii="Consolas" w:hAnsi="Consolas"/>
-        </w:rPr>
-      </w:pPr>
-      <w:r>
-        <w:rPr>
-          <w:rFonts w:cstheme="minorHAnsi"/>
-        </w:rPr>
-        <w:t xml:space="preserve">Disable </w:t>
-      </w:r>
-      <w:proofErr w:type="spellStart"/>
-      <w:r>
-        <w:rPr>
-          <w:rFonts w:cstheme="minorHAnsi"/>
-        </w:rPr>
-        <w:t>wifi</w:t>
-      </w:r>
-      <w:proofErr w:type="spellEnd"/>
-      <w:r>
-        <w:rPr>
-          <w:rFonts w:cstheme="minorHAnsi"/>
-        </w:rPr>
-        <w:t xml:space="preserve"> and </w:t>
-      </w:r>
-      <w:proofErr w:type="spellStart"/>
-      <w:r>
-        <w:rPr>
-          <w:rFonts w:cstheme="minorHAnsi"/>
-        </w:rPr>
-        <w:t>bluetooth</w:t>
-      </w:r>
-      <w:proofErr w:type="spellEnd"/>
-      <w:r>
-        <w:rPr>
-          <w:rFonts w:cstheme="minorHAnsi"/>
-        </w:rPr>
-        <w:t xml:space="preserve"> by adding these lines to the </w:t>
-      </w:r>
-      <w:proofErr w:type="spellStart"/>
-      <w:r>
-        <w:rPr>
-          <w:rFonts w:cstheme="minorHAnsi"/>
-        </w:rPr>
-        <w:t>endof</w:t>
-      </w:r>
-      <w:proofErr w:type="spellEnd"/>
-      <w:r>
-        <w:rPr>
-          <w:rFonts w:cstheme="minorHAnsi"/>
-        </w:rPr>
-        <w:t>:</w:t>
-      </w:r>
-      <w:r>
-        <w:rPr>
-          <w:rFonts w:cstheme="minorHAnsi"/>
-        </w:rPr>
-        <w:t xml:space="preserve"> </w:t>
-      </w:r>
-      <w:r>
-        <w:rPr>
-          <w:rFonts w:cstheme="minorHAnsi"/>
-        </w:rPr>
-        <w:t xml:space="preserve"> /boot/config.txt</w:t>
-      </w:r>
-    </w:p>
-    <w:p>
-      <w:pPr>
-        <w:spacing w:after="0"/>
-        <w:ind w:left="720"/>
-        <w:rPr>
-          <w:rFonts w:ascii="Consolas" w:hAnsi="Consolas"/>
-        </w:rPr>
-      </w:pPr>
-      <w:r>
-        <w:rPr>
-          <w:rFonts w:ascii="Consolas" w:hAnsi="Consolas"/>
-        </w:rPr>
-        <w:t xml:space="preserve"># turn </w:t>
-      </w:r>
-      <w:proofErr w:type="spellStart"/>
-      <w:r>
-        <w:rPr>
-          <w:rFonts w:ascii="Consolas" w:hAnsi="Consolas"/>
-        </w:rPr>
-        <w:t>wifi</w:t>
-      </w:r>
-      <w:proofErr w:type="spellEnd"/>
-      <w:r>
-        <w:rPr>
-          <w:rFonts w:ascii="Consolas" w:hAnsi="Consolas"/>
-        </w:rPr>
-        <w:t xml:space="preserve"> and </w:t>
-      </w:r>
-      <w:proofErr w:type="spellStart"/>
-      <w:r>
-        <w:rPr>
-          <w:rFonts w:ascii="Consolas" w:hAnsi="Consolas"/>
-        </w:rPr>
-        <w:t>bluetooth</w:t>
-      </w:r>
-      <w:proofErr w:type="spellEnd"/>
-      <w:r>
-        <w:rPr>
-          <w:rFonts w:ascii="Consolas" w:hAnsi="Consolas"/>
-        </w:rPr>
-        <w:t xml:space="preserve"> off</w:t>
-      </w:r>
-    </w:p>
-    <w:p>
-      <w:pPr>
-        <w:spacing w:after="0"/>
-        <w:ind w:left="720"/>
-        <w:rPr>
-          <w:rFonts w:ascii="Consolas" w:hAnsi="Consolas"/>
-        </w:rPr>
-      </w:pPr>
-      <w:proofErr w:type="spellStart"/>
-      <w:r>
-        <w:rPr>
-          <w:rFonts w:ascii="Consolas" w:hAnsi="Consolas"/>
-        </w:rPr>
-        <w:t>dtoverlay</w:t>
-      </w:r>
-      <w:proofErr w:type="spellEnd"/>
-      <w:r>
-        <w:rPr>
-          <w:rFonts w:ascii="Consolas" w:hAnsi="Consolas"/>
-        </w:rPr>
-        <w:t>=pi3-disable-wifi</w:t>
-      </w:r>
-    </w:p>
-    <w:p>
-      <w:pPr>
-        <w:spacing w:after="0"/>
-        <w:ind w:left="720"/>
-        <w:rPr>
-          <w:rFonts w:ascii="Consolas" w:hAnsi="Consolas"/>
-        </w:rPr>
-      </w:pPr>
-      <w:proofErr w:type="spellStart"/>
-      <w:r>
-        <w:rPr>
-          <w:rFonts w:ascii="Consolas" w:hAnsi="Consolas"/>
-        </w:rPr>
-        <w:t>dtoverlay</w:t>
-      </w:r>
-      <w:proofErr w:type="spellEnd"/>
-      <w:r>
-        <w:rPr>
-          <w:rFonts w:ascii="Consolas" w:hAnsi="Consolas"/>
-        </w:rPr>
-        <w:t>=pi3-disable-bt</w:t>
-      </w:r>
-    </w:p>
-    <w:p>
-      <w:pPr>
-        <w:spacing w:after="0"/>
-      </w:pPr>
-    </w:p>
-    <w:p>
-      <w:pPr>
-        <w:spacing w:after="0"/>
-      </w:pPr>
-      <w:r>
-        <w:t>for debug and maintenance</w:t>
-      </w:r>
-    </w:p>
-    <w:p>
-      <w:pPr>
-        <w:spacing w:after="0"/>
-      </w:pPr>
-      <w:r>
-        <w:tab/>
-        <w:t xml:space="preserve">install </w:t>
-      </w:r>
-      <w:proofErr w:type="spellStart"/>
-      <w:r>
-        <w:t>spacefm</w:t>
-      </w:r>
-      <w:proofErr w:type="spellEnd"/>
-      <w:r>
-        <w:t xml:space="preserve"> </w:t>
-      </w:r>
-    </w:p>
-    <w:p>
-      <w:pPr>
-        <w:spacing w:after="0"/>
-      </w:pPr>
-      <w:r>
-        <w:t xml:space="preserve">install </w:t>
-      </w:r>
-    </w:p>
-    <w:p>
-      <w:pPr>
-        <w:spacing w:after="0"/>
-        <w:rPr>
-          <w:b/>
-        </w:rPr>
-      </w:pPr>
-      <w:r>
-        <w:rPr>
-          <w:b/>
-        </w:rPr>
-        <w:t>Install</w:t>
-      </w:r>
-      <w:r>
-        <w:rPr>
-          <w:b/>
-        </w:rPr>
-        <w:t xml:space="preserve"> PC files</w:t>
-      </w:r>
-    </w:p>
-    <w:p>
-      <w:pPr>
-        <w:spacing w:after="0"/>
-      </w:pPr>
-      <w:r>
-        <w:t xml:space="preserve">Hardware requirements: </w:t>
-      </w:r>
-      <w:r>
-        <w:t>The target PC must be suitable for the Oculus Rift runtime software (see Oculus website for details)</w:t>
-      </w:r>
-    </w:p>
-    <w:p>
-      <w:pPr>
-        <w:spacing w:after="0"/>
-      </w:pPr>
-    </w:p>
-    <w:p>
-      <w:pPr>
-        <w:spacing w:after="0"/>
-      </w:pPr>
-      <w:r>
-        <w:t xml:space="preserve">Software requirements:   </w:t>
-      </w:r>
-    </w:p>
-    <w:p>
-      <w:pPr>
-        <w:spacing w:after="0"/>
-        <w:ind w:firstLine="720"/>
-      </w:pPr>
-      <w:r>
-        <w:t xml:space="preserve">Sim application (NoLImts2, Space coaster </w:t>
-      </w:r>
-      <w:proofErr w:type="spellStart"/>
-      <w:r>
-        <w:t>etc</w:t>
-      </w:r>
-      <w:proofErr w:type="spellEnd"/>
-      <w:r>
-        <w:t>)</w:t>
-      </w:r>
-    </w:p>
-    <w:p>
-      <w:pPr>
-        <w:spacing w:after="0"/>
-        <w:ind w:firstLine="720"/>
-      </w:pPr>
-      <w:r>
-        <w:t xml:space="preserve"> Python 2 or 3 with PyQt5 GUI library</w:t>
-      </w:r>
-    </w:p>
-    <w:p>
-      <w:pPr>
-        <w:pStyle w:val="HTMLPreformatted"/>
-        <w:textAlignment w:val="baseline"/>
-        <w:rPr>
-          <w:rFonts w:ascii="inherit" w:hAnsi="inherit"/>
-          <w:color w:val="242729"/>
-          <w:bdr w:val="none" w:sz="0" w:space="0" w:color="auto" w:frame="1"/>
-        </w:rPr>
-      </w:pPr>
-      <w:r>
-        <w:t xml:space="preserve">          python 2.7: </w:t>
-      </w:r>
-      <w:r>
-        <w:rPr>
-          <w:rFonts w:ascii="inherit" w:hAnsi="inherit"/>
-          <w:color w:val="242729"/>
-          <w:bdr w:val="none" w:sz="0" w:space="0" w:color="auto" w:frame="1"/>
-        </w:rPr>
-        <w:t>pip install python-qt5</w:t>
-      </w:r>
-      <w:r>
-        <w:rPr>
-          <w:rFonts w:ascii="inherit" w:hAnsi="inherit"/>
-          <w:color w:val="242729"/>
-          <w:bdr w:val="none" w:sz="0" w:space="0" w:color="auto" w:frame="1"/>
-        </w:rPr>
-        <w:t xml:space="preserve"> </w:t>
-      </w:r>
-    </w:p>
-    <w:p>
-      <w:pPr>
-        <w:pStyle w:val="HTMLPreformatted"/>
-        <w:textAlignment w:val="baseline"/>
-        <w:rPr>
-          <w:rFonts w:ascii="inherit" w:hAnsi="inherit"/>
-          <w:color w:val="242729"/>
-          <w:bdr w:val="none" w:sz="0" w:space="0" w:color="auto" w:frame="1"/>
-        </w:rPr>
-      </w:pPr>
-      <w:r>
-        <w:rPr>
-          <w:rFonts w:ascii="inherit" w:hAnsi="inherit"/>
-          <w:color w:val="242729"/>
-          <w:bdr w:val="none" w:sz="0" w:space="0" w:color="auto" w:frame="1"/>
-        </w:rPr>
-        <w:tab/>
-        <w:t xml:space="preserve">    python 3: pip3 install pyqt5</w:t>
-      </w:r>
-    </w:p>
-    <w:p>
-      <w:pPr>
-        <w:pStyle w:val="HTMLPreformatted"/>
-        <w:rPr>
-          <w:rFonts w:ascii="Consolas" w:hAnsi="Consolas"/>
-          <w:color w:val="404040"/>
-          <w:sz w:val="18"/>
-          <w:szCs w:val="18"/>
-        </w:rPr>
-      </w:pPr>
-      <w:r>
-        <w:rPr>
-          <w:rFonts w:ascii="inherit" w:hAnsi="inherit"/>
-          <w:color w:val="242729"/>
-          <w:bdr w:val="none" w:sz="0" w:space="0" w:color="auto" w:frame="1"/>
-        </w:rPr>
-        <w:tab/>
-        <w:t xml:space="preserve"> </w:t>
-      </w:r>
-      <w:r>
-        <w:rPr>
-          <w:rFonts w:ascii="inherit" w:hAnsi="inherit"/>
-          <w:color w:val="242729"/>
-          <w:bdr w:val="none" w:sz="0" w:space="0" w:color="auto" w:frame="1"/>
-        </w:rPr>
-        <w:tab/>
-        <w:t xml:space="preserve">   </w:t>
-      </w:r>
-      <w:r>
-        <w:rPr>
-          <w:rFonts w:ascii="Consolas" w:hAnsi="Consolas"/>
-          <w:color w:val="404040"/>
-          <w:sz w:val="18"/>
-          <w:szCs w:val="18"/>
-        </w:rPr>
-        <w:t>pip</w:t>
-      </w:r>
-      <w:r>
-        <w:rPr>
-          <w:rFonts w:ascii="Consolas" w:hAnsi="Consolas"/>
-          <w:color w:val="404040"/>
-          <w:sz w:val="18"/>
-          <w:szCs w:val="18"/>
-        </w:rPr>
-        <w:t>3</w:t>
-      </w:r>
-      <w:r>
-        <w:rPr>
-          <w:rFonts w:ascii="Consolas" w:hAnsi="Consolas"/>
-          <w:color w:val="404040"/>
-          <w:sz w:val="18"/>
-          <w:szCs w:val="18"/>
-        </w:rPr>
-        <w:t xml:space="preserve"> install </w:t>
-      </w:r>
-      <w:proofErr w:type="spellStart"/>
-      <w:r>
-        <w:rPr>
-          <w:rFonts w:ascii="Consolas" w:hAnsi="Consolas"/>
-          <w:color w:val="404040"/>
-          <w:sz w:val="18"/>
-          <w:szCs w:val="18"/>
-        </w:rPr>
-        <w:t>pyserial</w:t>
-      </w:r>
-      <w:proofErr w:type="spellEnd"/>
+        <w:t>ufw</w:t>
+      </w:r>
+      <w:proofErr w:type="spellEnd"/>
+      <w:r>
+        <w:t xml:space="preserve"> allow 22, </w:t>
+      </w:r>
     </w:p>
     <w:p>
       <w:pPr>
@@ -1174,66 +535,178 @@
           <w:tab w:val="left" w:pos="14656"/>
         </w:tabs>
         <w:spacing w:after="0" w:line="240" w:lineRule="auto"/>
-        <w:rPr>
-          <w:rFonts w:ascii="Consolas" w:eastAsia="Times New Roman" w:hAnsi="Consolas" w:cs="Courier New"/>
-          <w:color w:val="404040"/>
-          <w:sz w:val="18"/>
-          <w:szCs w:val="18"/>
+        <w:textAlignment w:val="baseline"/>
+        <w:rPr>
+          <w:rFonts w:ascii="var(--ff-mono)" w:eastAsia="Times New Roman" w:hAnsi="var(--ff-mono)" w:cs="Courier New"/>
+          <w:sz w:val="20"/>
+          <w:szCs w:val="20"/>
           <w:lang w:val="en-GB" w:eastAsia="en-GB"/>
         </w:rPr>
       </w:pPr>
-      <w:r>
-        <w:rPr>
-          <w:rFonts w:ascii="Consolas" w:eastAsia="Times New Roman" w:hAnsi="Consolas" w:cs="Courier New"/>
-          <w:color w:val="404040"/>
-          <w:sz w:val="18"/>
-          <w:szCs w:val="18"/>
+      <w:proofErr w:type="spellStart"/>
+      <w:r>
+        <w:rPr>
+          <w:rFonts w:ascii="var(--ff-mono)" w:eastAsia="Times New Roman" w:hAnsi="var(--ff-mono)" w:cs="Courier New"/>
+          <w:sz w:val="20"/>
+          <w:szCs w:val="20"/>
+          <w:bdr w:val="none" w:sz="0" w:space="0" w:color="auto" w:frame="1"/>
           <w:lang w:val="en-GB" w:eastAsia="en-GB"/>
         </w:rPr>
-        <w:t xml:space="preserve">                    </w:t>
-      </w:r>
-      <w:r>
-        <w:rPr>
-          <w:rFonts w:ascii="Consolas" w:eastAsia="Times New Roman" w:hAnsi="Consolas" w:cs="Courier New"/>
-          <w:color w:val="404040"/>
-          <w:sz w:val="18"/>
-          <w:szCs w:val="18"/>
+        <w:t>sudo</w:t>
+      </w:r>
+      <w:proofErr w:type="spellEnd"/>
+      <w:r>
+        <w:rPr>
+          <w:rFonts w:ascii="var(--ff-mono)" w:eastAsia="Times New Roman" w:hAnsi="var(--ff-mono)" w:cs="Courier New"/>
+          <w:sz w:val="20"/>
+          <w:szCs w:val="20"/>
+          <w:bdr w:val="none" w:sz="0" w:space="0" w:color="auto" w:frame="1"/>
           <w:lang w:val="en-GB" w:eastAsia="en-GB"/>
         </w:rPr>
-        <w:t>pip</w:t>
-      </w:r>
-      <w:r>
-        <w:rPr>
-          <w:rFonts w:ascii="Consolas" w:eastAsia="Times New Roman" w:hAnsi="Consolas" w:cs="Courier New"/>
-          <w:color w:val="404040"/>
-          <w:sz w:val="18"/>
-          <w:szCs w:val="18"/>
+        <w:t xml:space="preserve"> </w:t>
+      </w:r>
+      <w:proofErr w:type="spellStart"/>
+      <w:r>
+        <w:rPr>
+          <w:rFonts w:ascii="var(--ff-mono)" w:eastAsia="Times New Roman" w:hAnsi="var(--ff-mono)" w:cs="Courier New"/>
+          <w:sz w:val="20"/>
+          <w:szCs w:val="20"/>
+          <w:bdr w:val="none" w:sz="0" w:space="0" w:color="auto" w:frame="1"/>
           <w:lang w:val="en-GB" w:eastAsia="en-GB"/>
         </w:rPr>
-        <w:t>3</w:t>
-      </w:r>
-      <w:r>
-        <w:rPr>
-          <w:rFonts w:ascii="Consolas" w:eastAsia="Times New Roman" w:hAnsi="Consolas" w:cs="Courier New"/>
-          <w:color w:val="404040"/>
-          <w:sz w:val="18"/>
-          <w:szCs w:val="18"/>
+        <w:t>ufw</w:t>
+      </w:r>
+      <w:proofErr w:type="spellEnd"/>
+      <w:r>
+        <w:rPr>
+          <w:rFonts w:ascii="var(--ff-mono)" w:eastAsia="Times New Roman" w:hAnsi="var(--ff-mono)" w:cs="Courier New"/>
+          <w:sz w:val="20"/>
+          <w:szCs w:val="20"/>
+          <w:bdr w:val="none" w:sz="0" w:space="0" w:color="auto" w:frame="1"/>
           <w:lang w:val="en-GB" w:eastAsia="en-GB"/>
         </w:rPr>
-        <w:t xml:space="preserve"> install </w:t>
-      </w:r>
-      <w:proofErr w:type="spellStart"/>
-      <w:r>
-        <w:rPr>
-          <w:rFonts w:ascii="Consolas" w:eastAsia="Times New Roman" w:hAnsi="Consolas" w:cs="Courier New"/>
-          <w:color w:val="404040"/>
-          <w:sz w:val="18"/>
-          <w:szCs w:val="18"/>
+        <w:t xml:space="preserve"> allow 1</w:t>
+      </w:r>
+      <w:r>
+        <w:rPr>
+          <w:rFonts w:ascii="var(--ff-mono)" w:eastAsia="Times New Roman" w:hAnsi="var(--ff-mono)" w:cs="Courier New"/>
+          <w:sz w:val="20"/>
+          <w:szCs w:val="20"/>
+          <w:bdr w:val="none" w:sz="0" w:space="0" w:color="auto" w:frame="1"/>
           <w:lang w:val="en-GB" w:eastAsia="en-GB"/>
         </w:rPr>
-        <w:t>numpy</w:t>
-      </w:r>
-      <w:proofErr w:type="spellEnd"/>
+        <w:t xml:space="preserve">000, ???? </w:t>
+      </w:r>
+      <w:r>
+        <w:rPr>
+          <w:rFonts w:ascii="var(--ff-mono)" w:eastAsia="Times New Roman" w:hAnsi="var(--ff-mono)" w:cs="Courier New"/>
+          <w:sz w:val="20"/>
+          <w:szCs w:val="20"/>
+          <w:bdr w:val="none" w:sz="0" w:space="0" w:color="auto" w:frame="1"/>
+          <w:lang w:val="en-GB" w:eastAsia="en-GB"/>
+        </w:rPr>
+        <w:t xml:space="preserve"> proto </w:t>
+      </w:r>
+      <w:proofErr w:type="spellStart"/>
+      <w:r>
+        <w:rPr>
+          <w:rFonts w:ascii="var(--ff-mono)" w:eastAsia="Times New Roman" w:hAnsi="var(--ff-mono)" w:cs="Courier New"/>
+          <w:sz w:val="20"/>
+          <w:szCs w:val="20"/>
+          <w:bdr w:val="none" w:sz="0" w:space="0" w:color="auto" w:frame="1"/>
+          <w:lang w:val="en-GB" w:eastAsia="en-GB"/>
+        </w:rPr>
+        <w:t>udp</w:t>
+      </w:r>
+      <w:proofErr w:type="spellEnd"/>
+    </w:p>
+    <w:p>
+      <w:pPr>
+        <w:spacing w:after="0"/>
+      </w:pPr>
+    </w:p>
+    <w:p>
+      <w:pPr>
+        <w:pStyle w:val="HTMLPreformatted"/>
+        <w:textAlignment w:val="baseline"/>
+        <w:rPr>
+          <w:rFonts w:ascii="var(--ff-mono)" w:hAnsi="var(--ff-mono)"/>
+          <w:bdr w:val="none" w:sz="0" w:space="0" w:color="auto" w:frame="1"/>
+        </w:rPr>
+      </w:pPr>
+      <w:r>
+        <w:rPr>
+          <w:rFonts w:ascii="var(--ff-mono)" w:hAnsi="var(--ff-mono)"/>
+          <w:bdr w:val="none" w:sz="0" w:space="0" w:color="auto" w:frame="1"/>
+        </w:rPr>
+        <w:t xml:space="preserve">if needed: </w:t>
+      </w:r>
+      <w:proofErr w:type="spellStart"/>
+      <w:r>
+        <w:rPr>
+          <w:rFonts w:ascii="var(--ff-mono)" w:hAnsi="var(--ff-mono)"/>
+          <w:bdr w:val="none" w:sz="0" w:space="0" w:color="auto" w:frame="1"/>
+        </w:rPr>
+        <w:t>sudo</w:t>
+      </w:r>
+      <w:proofErr w:type="spellEnd"/>
+      <w:r>
+        <w:rPr>
+          <w:rFonts w:ascii="var(--ff-mono)" w:hAnsi="var(--ff-mono)"/>
+          <w:bdr w:val="none" w:sz="0" w:space="0" w:color="auto" w:frame="1"/>
+        </w:rPr>
+        <w:t xml:space="preserve"> apt-get install </w:t>
+      </w:r>
+      <w:proofErr w:type="spellStart"/>
+      <w:r>
+        <w:rPr>
+          <w:rFonts w:ascii="var(--ff-mono)" w:hAnsi="var(--ff-mono)"/>
+          <w:bdr w:val="none" w:sz="0" w:space="0" w:color="auto" w:frame="1"/>
+        </w:rPr>
+        <w:t>ufw</w:t>
+      </w:r>
+      <w:proofErr w:type="spellEnd"/>
+    </w:p>
+    <w:p>
+      <w:pPr>
+        <w:pStyle w:val="HTMLPreformatted"/>
+        <w:textAlignment w:val="baseline"/>
+        <w:rPr>
+          <w:rFonts w:ascii="var(--ff-mono)" w:hAnsi="var(--ff-mono)"/>
+        </w:rPr>
+      </w:pPr>
+      <w:proofErr w:type="spellStart"/>
+      <w:r>
+        <w:rPr>
+          <w:rFonts w:ascii="var(--ff-mono)" w:hAnsi="var(--ff-mono)"/>
+          <w:bdr w:val="none" w:sz="0" w:space="0" w:color="auto" w:frame="1"/>
+        </w:rPr>
+        <w:t>sudo</w:t>
+      </w:r>
+      <w:proofErr w:type="spellEnd"/>
+      <w:r>
+        <w:rPr>
+          <w:rFonts w:ascii="var(--ff-mono)" w:hAnsi="var(--ff-mono)"/>
+          <w:bdr w:val="none" w:sz="0" w:space="0" w:color="auto" w:frame="1"/>
+        </w:rPr>
+        <w:t xml:space="preserve"> </w:t>
+      </w:r>
+      <w:proofErr w:type="spellStart"/>
+      <w:r>
+        <w:rPr>
+          <w:rFonts w:ascii="var(--ff-mono)" w:hAnsi="var(--ff-mono)"/>
+          <w:bdr w:val="none" w:sz="0" w:space="0" w:color="auto" w:frame="1"/>
+        </w:rPr>
+        <w:t>ufw</w:t>
+      </w:r>
+      <w:proofErr w:type="spellEnd"/>
+      <w:r>
+        <w:rPr>
+          <w:rFonts w:ascii="var(--ff-mono)" w:hAnsi="var(--ff-mono)"/>
+          <w:bdr w:val="none" w:sz="0" w:space="0" w:color="auto" w:frame="1"/>
+        </w:rPr>
+        <w:t xml:space="preserve"> enable</w:t>
+      </w:r>
     </w:p>
     <w:p>
       <w:pPr>
@@ -1256,34 +729,665 @@
           <w:tab w:val="left" w:pos="14656"/>
         </w:tabs>
         <w:spacing w:after="0" w:line="240" w:lineRule="auto"/>
-        <w:rPr>
-          <w:rFonts w:ascii="Consolas" w:eastAsia="Times New Roman" w:hAnsi="Consolas" w:cs="Courier New"/>
+        <w:textAlignment w:val="baseline"/>
+        <w:rPr>
+          <w:rFonts w:ascii="var(--ff-mono)" w:eastAsia="Times New Roman" w:hAnsi="var(--ff-mono)" w:cs="Courier New"/>
+          <w:sz w:val="20"/>
+          <w:szCs w:val="20"/>
+          <w:lang w:val="en-GB" w:eastAsia="en-GB"/>
+        </w:rPr>
+      </w:pPr>
+    </w:p>
+    <w:p>
+      <w:pPr>
+        <w:spacing w:after="0"/>
+      </w:pPr>
+    </w:p>
+    <w:p>
+      <w:pPr>
+        <w:spacing w:after="0"/>
+      </w:pPr>
+      <w:r>
+        <w:t xml:space="preserve">Add </w:t>
+      </w:r>
+      <w:r>
+        <w:t>static</w:t>
+      </w:r>
+      <w:r>
+        <w:t xml:space="preserve"> IP address by adding the following to the end of  /</w:t>
+      </w:r>
+      <w:proofErr w:type="spellStart"/>
+      <w:r>
+        <w:t>etc</w:t>
+      </w:r>
+      <w:proofErr w:type="spellEnd"/>
+      <w:r>
+        <w:t>/</w:t>
+      </w:r>
+      <w:proofErr w:type="spellStart"/>
+      <w:r>
+        <w:t>dhcpcd.conf</w:t>
+      </w:r>
+      <w:proofErr w:type="spellEnd"/>
+    </w:p>
+    <w:p>
+      <w:pPr>
+        <w:spacing w:after="0"/>
+      </w:pPr>
+      <w:r>
+        <w:t xml:space="preserve">(note the </w:t>
+      </w:r>
+      <w:r>
+        <w:t>static</w:t>
+      </w:r>
+      <w:r>
+        <w:t xml:space="preserve"> address is </w:t>
+      </w:r>
+      <w:r>
+        <w:t xml:space="preserve">not used </w:t>
+      </w:r>
+      <w:r>
+        <w:t xml:space="preserve">if there is </w:t>
+      </w:r>
+      <w:r>
+        <w:t>a</w:t>
+      </w:r>
+      <w:r>
+        <w:t xml:space="preserve"> DHCP server on 192.168.0.1)</w:t>
+      </w:r>
+    </w:p>
+    <w:p>
+      <w:pPr>
+        <w:spacing w:after="0"/>
+      </w:pPr>
+    </w:p>
+    <w:p>
+      <w:pPr>
+        <w:spacing w:after="0"/>
+        <w:ind w:left="720"/>
+        <w:rPr>
+          <w:rFonts w:ascii="Consolas" w:hAnsi="Consolas"/>
+        </w:rPr>
+      </w:pPr>
+      <w:r>
+        <w:rPr>
+          <w:rFonts w:ascii="Consolas" w:hAnsi="Consolas"/>
+        </w:rPr>
+        <w:t># define static profile</w:t>
+      </w:r>
+    </w:p>
+    <w:p>
+      <w:pPr>
+        <w:spacing w:after="0"/>
+        <w:ind w:left="720"/>
+        <w:rPr>
+          <w:rFonts w:ascii="Consolas" w:hAnsi="Consolas"/>
+        </w:rPr>
+      </w:pPr>
+      <w:r>
+        <w:rPr>
+          <w:rFonts w:ascii="Consolas" w:hAnsi="Consolas"/>
+        </w:rPr>
+        <w:t>profile static_eth0</w:t>
+      </w:r>
+    </w:p>
+    <w:p>
+      <w:pPr>
+        <w:spacing w:after="0"/>
+        <w:ind w:left="720"/>
+        <w:rPr>
+          <w:rFonts w:ascii="Consolas" w:hAnsi="Consolas"/>
+        </w:rPr>
+      </w:pPr>
+      <w:r>
+        <w:rPr>
+          <w:rFonts w:ascii="Consolas" w:hAnsi="Consolas"/>
+        </w:rPr>
+        <w:t xml:space="preserve">static </w:t>
+      </w:r>
+      <w:proofErr w:type="spellStart"/>
+      <w:r>
+        <w:rPr>
+          <w:rFonts w:ascii="Consolas" w:hAnsi="Consolas"/>
+        </w:rPr>
+        <w:t>ip_address</w:t>
+      </w:r>
+      <w:proofErr w:type="spellEnd"/>
+      <w:r>
+        <w:rPr>
+          <w:rFonts w:ascii="Consolas" w:hAnsi="Consolas"/>
+        </w:rPr>
+        <w:t>=192.168.0.2</w:t>
+      </w:r>
+    </w:p>
+    <w:p>
+      <w:pPr>
+        <w:spacing w:after="0"/>
+        <w:ind w:left="720"/>
+        <w:rPr>
+          <w:rFonts w:ascii="Consolas" w:hAnsi="Consolas"/>
+        </w:rPr>
+      </w:pPr>
+      <w:r>
+        <w:rPr>
+          <w:rFonts w:ascii="Consolas" w:hAnsi="Consolas"/>
+        </w:rPr>
+        <w:t>static routers=192.168.0.1</w:t>
+      </w:r>
+    </w:p>
+    <w:p>
+      <w:pPr>
+        <w:spacing w:after="0"/>
+        <w:ind w:left="720"/>
+        <w:rPr>
+          <w:rFonts w:ascii="Consolas" w:hAnsi="Consolas"/>
+        </w:rPr>
+      </w:pPr>
+      <w:r>
+        <w:rPr>
+          <w:rFonts w:ascii="Consolas" w:hAnsi="Consolas"/>
+        </w:rPr>
+        <w:t xml:space="preserve">static </w:t>
+      </w:r>
+      <w:proofErr w:type="spellStart"/>
+      <w:r>
+        <w:rPr>
+          <w:rFonts w:ascii="Consolas" w:hAnsi="Consolas"/>
+        </w:rPr>
+        <w:t>domain_name_servers</w:t>
+      </w:r>
+      <w:proofErr w:type="spellEnd"/>
+      <w:r>
+        <w:rPr>
+          <w:rFonts w:ascii="Consolas" w:hAnsi="Consolas"/>
+        </w:rPr>
+        <w:t>=192.168.0.1</w:t>
+      </w:r>
+    </w:p>
+    <w:p>
+      <w:pPr>
+        <w:spacing w:after="0"/>
+        <w:ind w:left="720"/>
+        <w:rPr>
+          <w:rFonts w:ascii="Consolas" w:hAnsi="Consolas"/>
+        </w:rPr>
+      </w:pPr>
+      <w:r>
+        <w:rPr>
+          <w:rFonts w:ascii="Consolas" w:hAnsi="Consolas"/>
+        </w:rPr>
+        <w:t># fallback to static profile on eth0</w:t>
+      </w:r>
+    </w:p>
+    <w:p>
+      <w:pPr>
+        <w:spacing w:after="0"/>
+        <w:ind w:left="720"/>
+        <w:rPr>
+          <w:rFonts w:ascii="Consolas" w:hAnsi="Consolas"/>
+        </w:rPr>
+      </w:pPr>
+      <w:r>
+        <w:rPr>
+          <w:rFonts w:ascii="Consolas" w:hAnsi="Consolas"/>
+        </w:rPr>
+        <w:t>interface eth0</w:t>
+      </w:r>
+    </w:p>
+    <w:p>
+      <w:pPr>
+        <w:spacing w:after="0"/>
+        <w:ind w:left="720"/>
+        <w:rPr>
+          <w:rFonts w:ascii="Consolas" w:hAnsi="Consolas"/>
+        </w:rPr>
+      </w:pPr>
+      <w:r>
+        <w:rPr>
+          <w:rFonts w:ascii="Consolas" w:hAnsi="Consolas"/>
+        </w:rPr>
+        <w:t>fallback static_eth0</w:t>
+      </w:r>
+    </w:p>
+    <w:p>
+      <w:pPr>
+        <w:spacing w:after="0"/>
+        <w:ind w:left="720"/>
+        <w:rPr>
+          <w:rFonts w:ascii="Consolas" w:hAnsi="Consolas"/>
+        </w:rPr>
+      </w:pPr>
+    </w:p>
+    <w:p>
+      <w:pPr>
+        <w:spacing w:after="0"/>
+        <w:ind w:left="720"/>
+        <w:rPr>
+          <w:rFonts w:ascii="Consolas" w:hAnsi="Consolas"/>
+        </w:rPr>
+      </w:pPr>
+      <w:r>
+        <w:rPr>
+          <w:rFonts w:ascii="Consolas" w:hAnsi="Consolas"/>
+        </w:rPr>
+        <w:t xml:space="preserve">TODO enable </w:t>
+      </w:r>
+      <w:proofErr w:type="spellStart"/>
+      <w:r>
+        <w:rPr>
+          <w:rFonts w:ascii="Consolas" w:hAnsi="Consolas"/>
+        </w:rPr>
+        <w:t>wifi</w:t>
+      </w:r>
+      <w:proofErr w:type="spellEnd"/>
+      <w:r>
+        <w:rPr>
+          <w:rFonts w:ascii="Consolas" w:hAnsi="Consolas"/>
+        </w:rPr>
+        <w:t xml:space="preserve"> to motion platform </w:t>
+      </w:r>
+      <w:proofErr w:type="spellStart"/>
+      <w:r>
+        <w:rPr>
+          <w:rFonts w:ascii="Consolas" w:hAnsi="Consolas"/>
+        </w:rPr>
+        <w:t>ssid</w:t>
+      </w:r>
+      <w:proofErr w:type="spellEnd"/>
+      <w:r>
+        <w:rPr>
+          <w:rFonts w:ascii="Consolas" w:hAnsi="Consolas"/>
+        </w:rPr>
+        <w:t xml:space="preserve"> ?</w:t>
+      </w:r>
+    </w:p>
+    <w:p>
+      <w:pPr>
+        <w:spacing w:after="0"/>
+        <w:rPr>
+          <w:rFonts w:cstheme="minorHAnsi"/>
+        </w:rPr>
+      </w:pPr>
+    </w:p>
+    <w:p>
+      <w:pPr>
+        <w:spacing w:after="0"/>
+        <w:rPr>
+          <w:rFonts w:ascii="Consolas" w:hAnsi="Consolas"/>
+        </w:rPr>
+      </w:pPr>
+      <w:r>
+        <w:rPr>
+          <w:rFonts w:cstheme="minorHAnsi"/>
+        </w:rPr>
+        <w:t xml:space="preserve">Disable </w:t>
+      </w:r>
+      <w:proofErr w:type="spellStart"/>
+      <w:r>
+        <w:rPr>
+          <w:rFonts w:cstheme="minorHAnsi"/>
+        </w:rPr>
+        <w:t>wifi</w:t>
+      </w:r>
+      <w:proofErr w:type="spellEnd"/>
+      <w:r>
+        <w:rPr>
+          <w:rFonts w:cstheme="minorHAnsi"/>
+        </w:rPr>
+        <w:t xml:space="preserve"> and </w:t>
+      </w:r>
+      <w:proofErr w:type="spellStart"/>
+      <w:r>
+        <w:rPr>
+          <w:rFonts w:cstheme="minorHAnsi"/>
+        </w:rPr>
+        <w:t>bluetooth</w:t>
+      </w:r>
+      <w:proofErr w:type="spellEnd"/>
+      <w:r>
+        <w:rPr>
+          <w:rFonts w:cstheme="minorHAnsi"/>
+        </w:rPr>
+        <w:t xml:space="preserve"> by adding these lines to the </w:t>
+      </w:r>
+      <w:proofErr w:type="spellStart"/>
+      <w:r>
+        <w:rPr>
+          <w:rFonts w:cstheme="minorHAnsi"/>
+        </w:rPr>
+        <w:t>endof</w:t>
+      </w:r>
+      <w:proofErr w:type="spellEnd"/>
+      <w:r>
+        <w:rPr>
+          <w:rFonts w:cstheme="minorHAnsi"/>
+        </w:rPr>
+        <w:t>:</w:t>
+      </w:r>
+      <w:r>
+        <w:rPr>
+          <w:rFonts w:cstheme="minorHAnsi"/>
+        </w:rPr>
+        <w:t xml:space="preserve"> </w:t>
+      </w:r>
+      <w:r>
+        <w:rPr>
+          <w:rFonts w:cstheme="minorHAnsi"/>
+        </w:rPr>
+        <w:t xml:space="preserve"> /boot/config.txt</w:t>
+      </w:r>
+    </w:p>
+    <w:p>
+      <w:pPr>
+        <w:spacing w:after="0"/>
+        <w:ind w:left="720"/>
+        <w:rPr>
+          <w:rFonts w:ascii="Consolas" w:hAnsi="Consolas"/>
+        </w:rPr>
+      </w:pPr>
+      <w:r>
+        <w:rPr>
+          <w:rFonts w:ascii="Consolas" w:hAnsi="Consolas"/>
+        </w:rPr>
+        <w:t xml:space="preserve"># turn </w:t>
+      </w:r>
+      <w:proofErr w:type="spellStart"/>
+      <w:r>
+        <w:rPr>
+          <w:rFonts w:ascii="Consolas" w:hAnsi="Consolas"/>
+        </w:rPr>
+        <w:t>wifi</w:t>
+      </w:r>
+      <w:proofErr w:type="spellEnd"/>
+      <w:r>
+        <w:rPr>
+          <w:rFonts w:ascii="Consolas" w:hAnsi="Consolas"/>
+        </w:rPr>
+        <w:t xml:space="preserve"> and </w:t>
+      </w:r>
+      <w:proofErr w:type="spellStart"/>
+      <w:r>
+        <w:rPr>
+          <w:rFonts w:ascii="Consolas" w:hAnsi="Consolas"/>
+        </w:rPr>
+        <w:t>bluetooth</w:t>
+      </w:r>
+      <w:proofErr w:type="spellEnd"/>
+      <w:r>
+        <w:rPr>
+          <w:rFonts w:ascii="Consolas" w:hAnsi="Consolas"/>
+        </w:rPr>
+        <w:t xml:space="preserve"> off</w:t>
+      </w:r>
+    </w:p>
+    <w:p>
+      <w:pPr>
+        <w:spacing w:after="0"/>
+        <w:ind w:left="720"/>
+        <w:rPr>
+          <w:rFonts w:ascii="Consolas" w:hAnsi="Consolas"/>
+        </w:rPr>
+      </w:pPr>
+      <w:proofErr w:type="spellStart"/>
+      <w:r>
+        <w:rPr>
+          <w:rFonts w:ascii="Consolas" w:hAnsi="Consolas"/>
+        </w:rPr>
+        <w:t>dtoverlay</w:t>
+      </w:r>
+      <w:proofErr w:type="spellEnd"/>
+      <w:r>
+        <w:rPr>
+          <w:rFonts w:ascii="Consolas" w:hAnsi="Consolas"/>
+        </w:rPr>
+        <w:t>=pi3-disable-wifi</w:t>
+      </w:r>
+    </w:p>
+    <w:p>
+      <w:pPr>
+        <w:spacing w:after="0"/>
+        <w:ind w:left="720"/>
+        <w:rPr>
+          <w:rFonts w:ascii="Consolas" w:hAnsi="Consolas"/>
+        </w:rPr>
+      </w:pPr>
+      <w:proofErr w:type="spellStart"/>
+      <w:r>
+        <w:rPr>
+          <w:rFonts w:ascii="Consolas" w:hAnsi="Consolas"/>
+        </w:rPr>
+        <w:t>dtoverlay</w:t>
+      </w:r>
+      <w:proofErr w:type="spellEnd"/>
+      <w:r>
+        <w:rPr>
+          <w:rFonts w:ascii="Consolas" w:hAnsi="Consolas"/>
+        </w:rPr>
+        <w:t>=pi3-disable-bt</w:t>
+      </w:r>
+    </w:p>
+    <w:p>
+      <w:pPr>
+        <w:spacing w:after="0"/>
+      </w:pPr>
+    </w:p>
+    <w:p>
+      <w:pPr>
+        <w:spacing w:after="0"/>
+      </w:pPr>
+      <w:r>
+        <w:t>for debug and maintenance</w:t>
+      </w:r>
+    </w:p>
+    <w:p>
+      <w:pPr>
+        <w:spacing w:after="0"/>
+      </w:pPr>
+      <w:r>
+        <w:tab/>
+        <w:t xml:space="preserve">install </w:t>
+      </w:r>
+      <w:proofErr w:type="spellStart"/>
+      <w:r>
+        <w:t>spacefm</w:t>
+      </w:r>
+      <w:proofErr w:type="spellEnd"/>
+      <w:r>
+        <w:t xml:space="preserve"> </w:t>
+      </w:r>
+    </w:p>
+    <w:p>
+      <w:pPr>
+        <w:spacing w:after="0"/>
+      </w:pPr>
+      <w:r>
+        <w:t xml:space="preserve">install </w:t>
+      </w:r>
+    </w:p>
+    <w:p>
+      <w:pPr>
+        <w:spacing w:after="0"/>
+        <w:rPr>
+          <w:b/>
+        </w:rPr>
+      </w:pPr>
+      <w:r>
+        <w:rPr>
+          <w:b/>
+        </w:rPr>
+        <w:t>Install</w:t>
+      </w:r>
+      <w:r>
+        <w:rPr>
+          <w:b/>
+        </w:rPr>
+        <w:t xml:space="preserve"> PC files</w:t>
+      </w:r>
+    </w:p>
+    <w:p>
+      <w:pPr>
+        <w:spacing w:after="0"/>
+      </w:pPr>
+      <w:r>
+        <w:t xml:space="preserve">Hardware requirements: </w:t>
+      </w:r>
+      <w:r>
+        <w:t>The target PC must be suitable for the Oculus Rift runtime software (see Oculus website for details)</w:t>
+      </w:r>
+    </w:p>
+    <w:p>
+      <w:pPr>
+        <w:spacing w:after="0"/>
+      </w:pPr>
+    </w:p>
+    <w:p>
+      <w:pPr>
+        <w:spacing w:after="0"/>
+      </w:pPr>
+      <w:r>
+        <w:t xml:space="preserve">Software requirements:   </w:t>
+      </w:r>
+    </w:p>
+    <w:p>
+      <w:pPr>
+        <w:spacing w:after="0"/>
+        <w:ind w:firstLine="720"/>
+      </w:pPr>
+      <w:r>
+        <w:t xml:space="preserve">Sim application (NoLImts2, Space coaster </w:t>
+      </w:r>
+      <w:proofErr w:type="spellStart"/>
+      <w:r>
+        <w:t>etc</w:t>
+      </w:r>
+      <w:proofErr w:type="spellEnd"/>
+      <w:r>
+        <w:t>)</w:t>
+      </w:r>
+    </w:p>
+    <w:p>
+      <w:pPr>
+        <w:spacing w:after="0"/>
+        <w:ind w:firstLine="720"/>
+      </w:pPr>
+      <w:r>
+        <w:t xml:space="preserve"> Python 2 or 3 with PyQt5 GUI library</w:t>
+      </w:r>
+    </w:p>
+    <w:p>
+      <w:pPr>
+        <w:pStyle w:val="HTMLPreformatted"/>
+        <w:textAlignment w:val="baseline"/>
+        <w:rPr>
+          <w:rFonts w:ascii="inherit" w:hAnsi="inherit"/>
+          <w:color w:val="242729"/>
+          <w:bdr w:val="none" w:sz="0" w:space="0" w:color="auto" w:frame="1"/>
+        </w:rPr>
+      </w:pPr>
+      <w:r>
+        <w:t xml:space="preserve">          python 2.7: </w:t>
+      </w:r>
+      <w:r>
+        <w:rPr>
+          <w:rFonts w:ascii="inherit" w:hAnsi="inherit"/>
+          <w:color w:val="242729"/>
+          <w:bdr w:val="none" w:sz="0" w:space="0" w:color="auto" w:frame="1"/>
+        </w:rPr>
+        <w:t>pip install python-qt5</w:t>
+      </w:r>
+      <w:r>
+        <w:rPr>
+          <w:rFonts w:ascii="inherit" w:hAnsi="inherit"/>
+          <w:color w:val="242729"/>
+          <w:bdr w:val="none" w:sz="0" w:space="0" w:color="auto" w:frame="1"/>
+        </w:rPr>
+        <w:t xml:space="preserve"> </w:t>
+      </w:r>
+    </w:p>
+    <w:p>
+      <w:pPr>
+        <w:pStyle w:val="HTMLPreformatted"/>
+        <w:textAlignment w:val="baseline"/>
+        <w:rPr>
+          <w:rFonts w:ascii="inherit" w:hAnsi="inherit"/>
+          <w:color w:val="242729"/>
+          <w:bdr w:val="none" w:sz="0" w:space="0" w:color="auto" w:frame="1"/>
+        </w:rPr>
+      </w:pPr>
+      <w:r>
+        <w:rPr>
+          <w:rFonts w:ascii="inherit" w:hAnsi="inherit"/>
+          <w:color w:val="242729"/>
+          <w:bdr w:val="none" w:sz="0" w:space="0" w:color="auto" w:frame="1"/>
+        </w:rPr>
+        <w:tab/>
+        <w:t xml:space="preserve">    python 3: pip3 install pyqt5</w:t>
+      </w:r>
+    </w:p>
+    <w:p>
+      <w:pPr>
+        <w:pStyle w:val="HTMLPreformatted"/>
+        <w:rPr>
+          <w:rFonts w:ascii="Consolas" w:hAnsi="Consolas"/>
           <w:color w:val="404040"/>
           <w:sz w:val="18"/>
           <w:szCs w:val="18"/>
-          <w:lang w:val="en-GB" w:eastAsia="en-GB"/>
-        </w:rPr>
-      </w:pPr>
-      <w:r>
-        <w:rPr>
-          <w:rFonts w:ascii="Consolas" w:eastAsia="Times New Roman" w:hAnsi="Consolas" w:cs="Courier New"/>
+        </w:rPr>
+      </w:pPr>
+      <w:r>
+        <w:rPr>
+          <w:rFonts w:ascii="inherit" w:hAnsi="inherit"/>
+          <w:color w:val="242729"/>
+          <w:bdr w:val="none" w:sz="0" w:space="0" w:color="auto" w:frame="1"/>
+        </w:rPr>
+        <w:tab/>
+        <w:t xml:space="preserve"> </w:t>
+      </w:r>
+      <w:r>
+        <w:rPr>
+          <w:rFonts w:ascii="inherit" w:hAnsi="inherit"/>
+          <w:color w:val="242729"/>
+          <w:bdr w:val="none" w:sz="0" w:space="0" w:color="auto" w:frame="1"/>
+        </w:rPr>
+        <w:tab/>
+        <w:t xml:space="preserve">   </w:t>
+      </w:r>
+      <w:r>
+        <w:rPr>
+          <w:rFonts w:ascii="Consolas" w:hAnsi="Consolas"/>
           <w:color w:val="404040"/>
           <w:sz w:val="18"/>
           <w:szCs w:val="18"/>
-          <w:lang w:val="en-GB" w:eastAsia="en-GB"/>
-        </w:rPr>
-        <w:t xml:space="preserve">                    pip3 install </w:t>
-      </w:r>
-      <w:proofErr w:type="spellStart"/>
-      <w:r>
-        <w:rPr>
-          <w:rFonts w:ascii="Consolas" w:eastAsia="Times New Roman" w:hAnsi="Consolas" w:cs="Courier New"/>
+        </w:rPr>
+        <w:t>pip</w:t>
+      </w:r>
+      <w:r>
+        <w:rPr>
+          <w:rFonts w:ascii="Consolas" w:hAnsi="Consolas"/>
           <w:color w:val="404040"/>
           <w:sz w:val="18"/>
           <w:szCs w:val="18"/>
-          <w:lang w:val="en-GB" w:eastAsia="en-GB"/>
-        </w:rPr>
-        <w:t>scipy</w:t>
+        </w:rPr>
+        <w:t>3</w:t>
+      </w:r>
+      <w:r>
+        <w:rPr>
+          <w:rFonts w:ascii="Consolas" w:hAnsi="Consolas"/>
+          <w:color w:val="404040"/>
+          <w:sz w:val="18"/>
+          <w:szCs w:val="18"/>
+        </w:rPr>
+        <w:t xml:space="preserve"> install </w:t>
+      </w:r>
+      <w:proofErr w:type="spellStart"/>
+      <w:r>
+        <w:rPr>
+          <w:rFonts w:ascii="Consolas" w:hAnsi="Consolas"/>
+          <w:color w:val="404040"/>
+          <w:sz w:val="18"/>
+          <w:szCs w:val="18"/>
+        </w:rPr>
+        <w:t>pyserial</w:t>
       </w:r>
       <w:proofErr w:type="spellEnd"/>
     </w:p>
@@ -1324,7 +1428,7 @@
           <w:szCs w:val="18"/>
           <w:lang w:val="en-GB" w:eastAsia="en-GB"/>
         </w:rPr>
-        <w:t xml:space="preserve">                    pip3 install </w:t>
+        <w:t xml:space="preserve">                    </w:t>
       </w:r>
       <w:r>
         <w:rPr>
@@ -1334,8 +1438,40 @@
           <w:szCs w:val="18"/>
           <w:lang w:val="en-GB" w:eastAsia="en-GB"/>
         </w:rPr>
-        <w:t>matplotlib</w:t>
-      </w:r>
+        <w:t>pip</w:t>
+      </w:r>
+      <w:r>
+        <w:rPr>
+          <w:rFonts w:ascii="Consolas" w:eastAsia="Times New Roman" w:hAnsi="Consolas" w:cs="Courier New"/>
+          <w:color w:val="404040"/>
+          <w:sz w:val="18"/>
+          <w:szCs w:val="18"/>
+          <w:lang w:val="en-GB" w:eastAsia="en-GB"/>
+        </w:rPr>
+        <w:t>3</w:t>
+      </w:r>
+      <w:r>
+        <w:rPr>
+          <w:rFonts w:ascii="Consolas" w:eastAsia="Times New Roman" w:hAnsi="Consolas" w:cs="Courier New"/>
+          <w:color w:val="404040"/>
+          <w:sz w:val="18"/>
+          <w:szCs w:val="18"/>
+          <w:lang w:val="en-GB" w:eastAsia="en-GB"/>
+        </w:rPr>
+        <w:t xml:space="preserve"> install </w:t>
+      </w:r>
+      <w:proofErr w:type="spellStart"/>
+      <w:r>
+        <w:rPr>
+          <w:rFonts w:ascii="Consolas" w:eastAsia="Times New Roman" w:hAnsi="Consolas" w:cs="Courier New"/>
+          <w:color w:val="404040"/>
+          <w:sz w:val="18"/>
+          <w:szCs w:val="18"/>
+          <w:lang w:val="en-GB" w:eastAsia="en-GB"/>
+        </w:rPr>
+        <w:t>numpy</w:t>
+      </w:r>
+      <w:proofErr w:type="spellEnd"/>
     </w:p>
     <w:p>
       <w:pPr>
@@ -1366,15 +1502,117 @@
           <w:lang w:val="en-GB" w:eastAsia="en-GB"/>
         </w:rPr>
       </w:pPr>
-    </w:p>
-    <w:p>
-      <w:pPr>
-        <w:pStyle w:val="HTMLPreformatted"/>
-        <w:rPr>
-          <w:rFonts w:ascii="Consolas" w:hAnsi="Consolas"/>
+      <w:r>
+        <w:rPr>
+          <w:rFonts w:ascii="Consolas" w:eastAsia="Times New Roman" w:hAnsi="Consolas" w:cs="Courier New"/>
           <w:color w:val="404040"/>
           <w:sz w:val="18"/>
           <w:szCs w:val="18"/>
+          <w:lang w:val="en-GB" w:eastAsia="en-GB"/>
+        </w:rPr>
+        <w:t xml:space="preserve">                    pip3 install </w:t>
+      </w:r>
+      <w:proofErr w:type="spellStart"/>
+      <w:r>
+        <w:rPr>
+          <w:rFonts w:ascii="Consolas" w:eastAsia="Times New Roman" w:hAnsi="Consolas" w:cs="Courier New"/>
+          <w:color w:val="404040"/>
+          <w:sz w:val="18"/>
+          <w:szCs w:val="18"/>
+          <w:lang w:val="en-GB" w:eastAsia="en-GB"/>
+        </w:rPr>
+        <w:t>scipy</w:t>
+      </w:r>
+      <w:proofErr w:type="spellEnd"/>
+    </w:p>
+    <w:p>
+      <w:pPr>
+        <w:tabs>
+          <w:tab w:val="left" w:pos="916"/>
+          <w:tab w:val="left" w:pos="1832"/>
+          <w:tab w:val="left" w:pos="2748"/>
+          <w:tab w:val="left" w:pos="3664"/>
+          <w:tab w:val="left" w:pos="4580"/>
+          <w:tab w:val="left" w:pos="5496"/>
+          <w:tab w:val="left" w:pos="6412"/>
+          <w:tab w:val="left" w:pos="7328"/>
+          <w:tab w:val="left" w:pos="8244"/>
+          <w:tab w:val="left" w:pos="9160"/>
+          <w:tab w:val="left" w:pos="10076"/>
+          <w:tab w:val="left" w:pos="10992"/>
+          <w:tab w:val="left" w:pos="11908"/>
+          <w:tab w:val="left" w:pos="12824"/>
+          <w:tab w:val="left" w:pos="13740"/>
+          <w:tab w:val="left" w:pos="14656"/>
+        </w:tabs>
+        <w:spacing w:after="0" w:line="240" w:lineRule="auto"/>
+        <w:rPr>
+          <w:rFonts w:ascii="Consolas" w:eastAsia="Times New Roman" w:hAnsi="Consolas" w:cs="Courier New"/>
+          <w:color w:val="404040"/>
+          <w:sz w:val="18"/>
+          <w:szCs w:val="18"/>
+          <w:lang w:val="en-GB" w:eastAsia="en-GB"/>
+        </w:rPr>
+      </w:pPr>
+      <w:r>
+        <w:rPr>
+          <w:rFonts w:ascii="Consolas" w:eastAsia="Times New Roman" w:hAnsi="Consolas" w:cs="Courier New"/>
+          <w:color w:val="404040"/>
+          <w:sz w:val="18"/>
+          <w:szCs w:val="18"/>
+          <w:lang w:val="en-GB" w:eastAsia="en-GB"/>
+        </w:rPr>
+        <w:t xml:space="preserve">                    pip3 install </w:t>
+      </w:r>
+      <w:r>
+        <w:rPr>
+          <w:rFonts w:ascii="Consolas" w:eastAsia="Times New Roman" w:hAnsi="Consolas" w:cs="Courier New"/>
+          <w:color w:val="404040"/>
+          <w:sz w:val="18"/>
+          <w:szCs w:val="18"/>
+          <w:lang w:val="en-GB" w:eastAsia="en-GB"/>
+        </w:rPr>
+        <w:t>matplotlib</w:t>
+      </w:r>
+    </w:p>
+    <w:p>
+      <w:pPr>
+        <w:tabs>
+          <w:tab w:val="left" w:pos="916"/>
+          <w:tab w:val="left" w:pos="1832"/>
+          <w:tab w:val="left" w:pos="2748"/>
+          <w:tab w:val="left" w:pos="3664"/>
+          <w:tab w:val="left" w:pos="4580"/>
+          <w:tab w:val="left" w:pos="5496"/>
+          <w:tab w:val="left" w:pos="6412"/>
+          <w:tab w:val="left" w:pos="7328"/>
+          <w:tab w:val="left" w:pos="8244"/>
+          <w:tab w:val="left" w:pos="9160"/>
+          <w:tab w:val="left" w:pos="10076"/>
+          <w:tab w:val="left" w:pos="10992"/>
+          <w:tab w:val="left" w:pos="11908"/>
+          <w:tab w:val="left" w:pos="12824"/>
+          <w:tab w:val="left" w:pos="13740"/>
+          <w:tab w:val="left" w:pos="14656"/>
+        </w:tabs>
+        <w:spacing w:after="0" w:line="240" w:lineRule="auto"/>
+        <w:rPr>
+          <w:rFonts w:ascii="Consolas" w:eastAsia="Times New Roman" w:hAnsi="Consolas" w:cs="Courier New"/>
+          <w:color w:val="404040"/>
+          <w:sz w:val="18"/>
+          <w:szCs w:val="18"/>
+          <w:lang w:val="en-GB" w:eastAsia="en-GB"/>
+        </w:rPr>
+      </w:pPr>
+    </w:p>
+    <w:p>
+      <w:pPr>
+        <w:pStyle w:val="HTMLPreformatted"/>
+        <w:rPr>
+          <w:rFonts w:ascii="Consolas" w:hAnsi="Consolas"/>
+          <w:color w:val="404040"/>
+          <w:sz w:val="18"/>
+          <w:szCs w:val="18"/>
         </w:rPr>
       </w:pPr>
     </w:p>
@@ -1387,6 +1625,29 @@
           <w:color w:val="242729"/>
         </w:rPr>
       </w:pPr>
+      <w:r>
+        <w:rPr>
+          <w:rFonts w:ascii="Consolas" w:hAnsi="Consolas"/>
+          <w:color w:val="242729"/>
+        </w:rPr>
+        <w:t xml:space="preserve">use settings </w:t>
+      </w:r>
+      <w:proofErr w:type="spellStart"/>
+      <w:r>
+        <w:rPr>
+          <w:rFonts w:ascii="Consolas" w:hAnsi="Consolas"/>
+          <w:color w:val="242729"/>
+        </w:rPr>
+        <w:t>troubleshooter</w:t>
+      </w:r>
+      <w:proofErr w:type="spellEnd"/>
+      <w:r>
+        <w:rPr>
+          <w:rFonts w:ascii="Consolas" w:hAnsi="Consolas"/>
+          <w:color w:val="242729"/>
+        </w:rPr>
+        <w:t xml:space="preserve"> to enable firewall for python </w:t>
+      </w:r>
     </w:p>
     <w:p>
       <w:pPr>
@@ -1400,6 +1661,7 @@
         <w:ind w:firstLine="720"/>
       </w:pPr>
       <w:r>
+        <w:lastRenderedPageBreak/>
         <w:t>MDX support software:  Encoder server</w:t>
       </w:r>
     </w:p>
@@ -1448,7 +1710,6 @@
         <w:spacing w:after="0"/>
       </w:pPr>
       <w:r>
-        <w:lastRenderedPageBreak/>
         <w:t xml:space="preserve">The preferred configuration </w:t>
       </w:r>
       <w:r>
@@ -1542,15 +1803,7 @@
         <w:spacing w:after="0"/>
       </w:pPr>
       <w:r>
-        <w:t xml:space="preserve">   Single NL</w:t>
-      </w:r>
-      <w:proofErr w:type="gramStart"/>
-      <w:r>
-        <w:t>2  coaster</w:t>
-      </w:r>
-      <w:proofErr w:type="gramEnd"/>
-      <w:r>
-        <w:t xml:space="preserve"> on PC with controller on Raspberry Pi</w:t>
+        <w:t xml:space="preserve">   Single NL2  coaster on PC with controller on Raspberry Pi</w:t>
       </w:r>
     </w:p>
     <w:p>
@@ -1651,59 +1904,54 @@
       <w:r>
         <w:t xml:space="preserve">this </w:t>
       </w:r>
-      <w:proofErr w:type="gramStart"/>
       <w:r>
         <w:t xml:space="preserve">may </w:t>
       </w:r>
       <w:r>
-        <w:t xml:space="preserve"> not</w:t>
-      </w:r>
-      <w:proofErr w:type="gramEnd"/>
+        <w:t xml:space="preserve"> not </w:t>
+      </w:r>
+      <w:r>
+        <w:t xml:space="preserve">be </w:t>
+      </w:r>
+      <w:r>
+        <w:t>easy to modify at an event and problematic if the files are not consistent.</w:t>
+      </w:r>
+    </w:p>
+    <w:p>
+      <w:pPr>
+        <w:spacing w:after="0"/>
+      </w:pPr>
+    </w:p>
+    <w:p>
+      <w:pPr>
+        <w:spacing w:after="0"/>
+      </w:pPr>
+      <w:r>
+        <w:t xml:space="preserve">I am </w:t>
+      </w:r>
+      <w:r>
+        <w:t xml:space="preserve">considering  to have </w:t>
+      </w:r>
+      <w:r>
+        <w:t xml:space="preserve">a simple </w:t>
+      </w:r>
+      <w:proofErr w:type="spellStart"/>
+      <w:r>
+        <w:t>gui</w:t>
+      </w:r>
+      <w:proofErr w:type="spellEnd"/>
+      <w:r>
+        <w:t xml:space="preserve">  config screen at </w:t>
+      </w:r>
+      <w:r>
+        <w:t xml:space="preserve">Pi </w:t>
+      </w:r>
+      <w:r>
+        <w:t>startup offering selection of the number of ‘riders’ (one or two) and the ride to use (i.e. NoLimits or space coaster).</w:t>
+      </w:r>
       <w:r>
         <w:t xml:space="preserve"> </w:t>
       </w:r>
-      <w:r>
-        <w:t xml:space="preserve">be </w:t>
-      </w:r>
-      <w:r>
-        <w:t>easy to modify at an event and problematic if the files are not consistent.</w:t>
-      </w:r>
-    </w:p>
-    <w:p>
-      <w:pPr>
-        <w:spacing w:after="0"/>
-      </w:pPr>
-    </w:p>
-    <w:p>
-      <w:pPr>
-        <w:spacing w:after="0"/>
-      </w:pPr>
-      <w:r>
-        <w:t xml:space="preserve">I am </w:t>
-      </w:r>
-      <w:r>
-        <w:t xml:space="preserve">considering  to have </w:t>
-      </w:r>
-      <w:r>
-        <w:t xml:space="preserve">a simple </w:t>
-      </w:r>
-      <w:proofErr w:type="spellStart"/>
-      <w:r>
-        <w:t>gui</w:t>
-      </w:r>
-      <w:proofErr w:type="spellEnd"/>
-      <w:r>
-        <w:t xml:space="preserve">  config screen at </w:t>
-      </w:r>
-      <w:r>
-        <w:t xml:space="preserve">Pi </w:t>
-      </w:r>
-      <w:r>
-        <w:t>startup offering selection of the number of ‘riders’ (one or two) and the ride to use (i.e. NoLimits or space coaster).</w:t>
-      </w:r>
-      <w:r>
-        <w:t xml:space="preserve"> </w:t>
-      </w:r>
     </w:p>
     <w:p>
       <w:pPr>
@@ -1747,18 +1995,10 @@
         <w:spacing w:after="0"/>
       </w:pPr>
       <w:r>
-        <w:t xml:space="preserve">Once selected, these choices can only be changed by rebooting the pi and the </w:t>
-      </w:r>
-      <w:proofErr w:type="gramStart"/>
-      <w:r>
-        <w:t xml:space="preserve">PCs </w:t>
-      </w:r>
-      <w:r>
-        <w:t xml:space="preserve"> If</w:t>
-      </w:r>
-      <w:proofErr w:type="gramEnd"/>
-      <w:r>
-        <w:t xml:space="preserve">  NoLimits  was chosen, the park can be selected  any time system is disabled (as now).  </w:t>
+        <w:t xml:space="preserve">Once selected, these choices can only be changed by rebooting the pi and the PCs </w:t>
+      </w:r>
+      <w:r>
+        <w:t xml:space="preserve"> If  NoLimits  was chosen, the park can be selected  any time system is disabled (as now).  </w:t>
       </w:r>
     </w:p>
     <w:p>
@@ -1811,15 +2051,7 @@
         <w:ind w:firstLine="720"/>
       </w:pPr>
       <w:r>
-        <w:t xml:space="preserve">Select either </w:t>
-      </w:r>
-      <w:proofErr w:type="gramStart"/>
-      <w:r>
-        <w:t>one  or</w:t>
-      </w:r>
-      <w:proofErr w:type="gramEnd"/>
-      <w:r>
-        <w:t xml:space="preserve"> two simultaneous users </w:t>
+        <w:t xml:space="preserve">Select either one  or two simultaneous users </w:t>
       </w:r>
     </w:p>
     <w:p>
@@ -1828,15 +2060,7 @@
         <w:ind w:firstLine="720"/>
       </w:pPr>
       <w:r>
-        <w:t xml:space="preserve">Select one of the </w:t>
-      </w:r>
-      <w:proofErr w:type="gramStart"/>
-      <w:r>
-        <w:t>following  rides</w:t>
-      </w:r>
-      <w:proofErr w:type="gramEnd"/>
-      <w:r>
-        <w:t>:</w:t>
+        <w:t>Select one of the following  rides:</w:t>
       </w:r>
     </w:p>
     <w:p>
@@ -1869,7 +2093,6 @@
         <w:ind w:firstLine="720"/>
       </w:pPr>
       <w:r>
-        <w:lastRenderedPageBreak/>
         <w:t>If nothing selected after 5 seconds, preselected defaults in a text file on the Pi will be selected</w:t>
       </w:r>
     </w:p>
@@ -1922,13 +2145,8 @@
       </w:r>
       <w:proofErr w:type="spellEnd"/>
       <w:r>
-        <w:t xml:space="preserve"> for a network message from the pi controller informing the sim to run (nl2 or space coaster</w:t>
-      </w:r>
-      <w:proofErr w:type="gramStart"/>
-      <w:r>
-        <w:t>) .</w:t>
-      </w:r>
-      <w:proofErr w:type="gramEnd"/>
+        <w:t xml:space="preserve"> for a network message from the pi controller informing the sim to run (nl2 or space coaster) .</w:t>
+      </w:r>
     </w:p>
     <w:p>
       <w:pPr>
@@ -2544,6 +2762,19 @@
     <w:basedOn w:val="DefaultParagraphFont"/>
     <w:rsid w:val="00297B95"/>
   </w:style>
+  <w:style w:type="character" w:styleId="HTMLCode">
+    <w:name w:val="HTML Code"/>
+    <w:basedOn w:val="DefaultParagraphFont"/>
+    <w:uiPriority w:val="99"/>
+    <w:semiHidden/>
+    <w:unhideWhenUsed/>
+    <w:rsid w:val="001F3766"/>
+    <w:rPr>
+      <w:rFonts w:ascii="Courier New" w:eastAsia="Times New Roman" w:hAnsi="Courier New" w:cs="Courier New"/>
+      <w:sz w:val="20"/>
+      <w:szCs w:val="20"/>
+    </w:rPr>
+  </w:style>
 </w:styles>
 </file>
 

</xml_diff>